<commit_message>
added section introduction, state of the art and data acquisition
</commit_message>
<xml_diff>
--- a/project/experiment/experiment.docx
+++ b/project/experiment/experiment.docx
@@ -85,27 +85,7 @@
           <w:sz w:val="24"/>
           <w:szCs w:val="24"/>
         </w:rPr>
-        <w:t>Ziel de</w:t>
-      </w:r>
-      <w:r>
-        <w:rPr>
-          <w:rFonts w:ascii="Franklin Gothic Medium" w:hAnsi="Franklin Gothic Medium"/>
-          <w:b w:val="false"/>
-          <w:bCs w:val="false"/>
-          <w:sz w:val="24"/>
-          <w:szCs w:val="24"/>
-        </w:rPr>
-        <w:t>s</w:t>
-      </w:r>
-      <w:r>
-        <w:rPr>
-          <w:rFonts w:ascii="Franklin Gothic Medium" w:hAnsi="Franklin Gothic Medium"/>
-          <w:b w:val="false"/>
-          <w:bCs w:val="false"/>
-          <w:sz w:val="24"/>
-          <w:szCs w:val="24"/>
-        </w:rPr>
-        <w:t xml:space="preserve"> Experiments ist die Aufnahme von Daten mit übermüdeten Fahren, welche deutliche Anzeichen von Müdigkeit zeigen, um eine Analyse und Klassifizierung durchzuführen. Die Zustände „Wach“ und „Müde“ sollen sich eindeutig unterscheiden lassen.</w:t>
+        <w:t>Ziel des Experiments ist die Aufnahme von Daten mit übermüdeten Fahren, welche deutliche Anzeichen von Müdigkeit zeigen, um eine Analyse und Klassifizierung durchzuführen. Die Zustände „Wach“ und „Müde“ sollen sich eindeutig unterscheiden lassen.</w:t>
       </w:r>
     </w:p>
     <w:p>
@@ -774,6 +754,1037 @@
       <w:tblPr>
         <w:tblW w:w="9600" w:type="dxa"/>
         <w:jc w:val="left"/>
+        <w:tblInd w:w="43" w:type="dxa"/>
+        <w:tblBorders>
+          <w:top w:val="single" w:sz="2" w:space="0" w:color="000001"/>
+          <w:left w:val="single" w:sz="2" w:space="0" w:color="000001"/>
+          <w:bottom w:val="single" w:sz="2" w:space="0" w:color="000001"/>
+          <w:insideH w:val="single" w:sz="2" w:space="0" w:color="000001"/>
+        </w:tblBorders>
+        <w:tblCellMar>
+          <w:top w:w="55" w:type="dxa"/>
+          <w:left w:w="39" w:type="dxa"/>
+          <w:bottom w:w="55" w:type="dxa"/>
+          <w:right w:w="55" w:type="dxa"/>
+        </w:tblCellMar>
+      </w:tblPr>
+      <w:tblGrid>
+        <w:gridCol w:w="1255"/>
+        <w:gridCol w:w="8344"/>
+      </w:tblGrid>
+      <w:tr>
+        <w:trPr/>
+        <w:tc>
+          <w:tcPr>
+            <w:tcW w:w="1255" w:type="dxa"/>
+            <w:tcBorders>
+              <w:top w:val="single" w:sz="2" w:space="0" w:color="000001"/>
+              <w:left w:val="single" w:sz="2" w:space="0" w:color="000001"/>
+              <w:bottom w:val="single" w:sz="2" w:space="0" w:color="000001"/>
+              <w:insideH w:val="single" w:sz="2" w:space="0" w:color="000001"/>
+            </w:tcBorders>
+            <w:shd w:fill="FFFFFF" w:val="clear"/>
+            <w:tcMar>
+              <w:left w:w="39" w:type="dxa"/>
+            </w:tcMar>
+          </w:tcPr>
+          <w:p>
+            <w:pPr>
+              <w:pStyle w:val="TabellenInhalt"/>
+              <w:spacing w:before="0" w:after="120"/>
+              <w:rPr>
+                <w:rFonts w:ascii="Franklin Gothic Medium" w:hAnsi="Franklin Gothic Medium"/>
+                <w:b/>
+                <w:b/>
+                <w:bCs/>
+              </w:rPr>
+            </w:pPr>
+            <w:r>
+              <w:rPr>
+                <w:rFonts w:ascii="Franklin Gothic Medium" w:hAnsi="Franklin Gothic Medium"/>
+                <w:b/>
+                <w:bCs/>
+              </w:rPr>
+              <w:t>Minuten</w:t>
+            </w:r>
+          </w:p>
+        </w:tc>
+        <w:tc>
+          <w:tcPr>
+            <w:tcW w:w="8344" w:type="dxa"/>
+            <w:tcBorders>
+              <w:top w:val="single" w:sz="2" w:space="0" w:color="000001"/>
+              <w:left w:val="single" w:sz="2" w:space="0" w:color="000001"/>
+              <w:bottom w:val="single" w:sz="2" w:space="0" w:color="000001"/>
+              <w:right w:val="single" w:sz="2" w:space="0" w:color="000001"/>
+              <w:insideH w:val="single" w:sz="2" w:space="0" w:color="000001"/>
+              <w:insideV w:val="single" w:sz="2" w:space="0" w:color="000001"/>
+            </w:tcBorders>
+            <w:shd w:fill="FFFFFF" w:val="clear"/>
+            <w:tcMar>
+              <w:left w:w="39" w:type="dxa"/>
+            </w:tcMar>
+          </w:tcPr>
+          <w:p>
+            <w:pPr>
+              <w:pStyle w:val="TabellenInhalt"/>
+              <w:spacing w:before="0" w:after="120"/>
+              <w:rPr>
+                <w:rFonts w:ascii="Franklin Gothic Medium" w:hAnsi="Franklin Gothic Medium"/>
+                <w:b/>
+                <w:b/>
+                <w:bCs/>
+              </w:rPr>
+            </w:pPr>
+            <w:r>
+              <w:rPr>
+                <w:rFonts w:ascii="Franklin Gothic Medium" w:hAnsi="Franklin Gothic Medium"/>
+                <w:b/>
+                <w:bCs/>
+              </w:rPr>
+              <w:t>Beschreibung</w:t>
+            </w:r>
+          </w:p>
+        </w:tc>
+      </w:tr>
+      <w:tr>
+        <w:trPr/>
+        <w:tc>
+          <w:tcPr>
+            <w:tcW w:w="1255" w:type="dxa"/>
+            <w:tcBorders>
+              <w:top w:val="single" w:sz="2" w:space="0" w:color="000001"/>
+              <w:left w:val="single" w:sz="2" w:space="0" w:color="000001"/>
+              <w:bottom w:val="single" w:sz="2" w:space="0" w:color="000001"/>
+              <w:insideH w:val="single" w:sz="2" w:space="0" w:color="000001"/>
+            </w:tcBorders>
+            <w:shd w:fill="FFFFFF" w:val="clear"/>
+            <w:tcMar>
+              <w:left w:w="39" w:type="dxa"/>
+            </w:tcMar>
+          </w:tcPr>
+          <w:p>
+            <w:pPr>
+              <w:pStyle w:val="TabellenInhalt"/>
+              <w:spacing w:before="0" w:after="120"/>
+              <w:jc w:val="right"/>
+              <w:rPr>
+                <w:rFonts w:ascii="Franklin Gothic Medium" w:hAnsi="Franklin Gothic Medium"/>
+              </w:rPr>
+            </w:pPr>
+            <w:r>
+              <w:rPr>
+                <w:rFonts w:ascii="Franklin Gothic Medium" w:hAnsi="Franklin Gothic Medium"/>
+              </w:rPr>
+              <w:t>5</w:t>
+            </w:r>
+          </w:p>
+        </w:tc>
+        <w:tc>
+          <w:tcPr>
+            <w:tcW w:w="8344" w:type="dxa"/>
+            <w:tcBorders>
+              <w:top w:val="single" w:sz="2" w:space="0" w:color="000001"/>
+              <w:left w:val="single" w:sz="2" w:space="0" w:color="000001"/>
+              <w:bottom w:val="single" w:sz="2" w:space="0" w:color="000001"/>
+              <w:right w:val="single" w:sz="2" w:space="0" w:color="000001"/>
+              <w:insideH w:val="single" w:sz="2" w:space="0" w:color="000001"/>
+              <w:insideV w:val="single" w:sz="2" w:space="0" w:color="000001"/>
+            </w:tcBorders>
+            <w:shd w:fill="FFFFFF" w:val="clear"/>
+            <w:tcMar>
+              <w:left w:w="39" w:type="dxa"/>
+            </w:tcMar>
+          </w:tcPr>
+          <w:p>
+            <w:pPr>
+              <w:pStyle w:val="TabellenInhalt"/>
+              <w:spacing w:before="0" w:after="120"/>
+              <w:rPr>
+                <w:rFonts w:ascii="Franklin Gothic Medium" w:hAnsi="Franklin Gothic Medium"/>
+              </w:rPr>
+            </w:pPr>
+            <w:r>
+              <w:rPr>
+                <w:rFonts w:ascii="Franklin Gothic Medium" w:hAnsi="Franklin Gothic Medium"/>
+              </w:rPr>
+              <w:t>Einführung und Erklärung des Simulators (jeweils nur bei a)</w:t>
+            </w:r>
+          </w:p>
+        </w:tc>
+      </w:tr>
+      <w:tr>
+        <w:trPr/>
+        <w:tc>
+          <w:tcPr>
+            <w:tcW w:w="1255" w:type="dxa"/>
+            <w:tcBorders>
+              <w:top w:val="single" w:sz="2" w:space="0" w:color="000001"/>
+              <w:left w:val="single" w:sz="2" w:space="0" w:color="000001"/>
+              <w:bottom w:val="single" w:sz="2" w:space="0" w:color="000001"/>
+              <w:insideH w:val="single" w:sz="2" w:space="0" w:color="000001"/>
+            </w:tcBorders>
+            <w:shd w:fill="FFFFFF" w:val="clear"/>
+            <w:tcMar>
+              <w:left w:w="39" w:type="dxa"/>
+            </w:tcMar>
+          </w:tcPr>
+          <w:p>
+            <w:pPr>
+              <w:pStyle w:val="TabellenInhalt"/>
+              <w:spacing w:before="0" w:after="120"/>
+              <w:jc w:val="right"/>
+              <w:rPr/>
+            </w:pPr>
+            <w:r>
+              <w:rPr>
+                <w:rFonts w:ascii="Franklin Gothic Medium" w:hAnsi="Franklin Gothic Medium"/>
+              </w:rPr>
+              <w:t>3</w:t>
+            </w:r>
+            <w:r>
+              <w:rPr>
+                <w:rFonts w:ascii="Franklin Gothic Medium" w:hAnsi="Franklin Gothic Medium"/>
+              </w:rPr>
+              <w:t>0</w:t>
+            </w:r>
+          </w:p>
+        </w:tc>
+        <w:tc>
+          <w:tcPr>
+            <w:tcW w:w="8344" w:type="dxa"/>
+            <w:tcBorders>
+              <w:top w:val="single" w:sz="2" w:space="0" w:color="000001"/>
+              <w:left w:val="single" w:sz="2" w:space="0" w:color="000001"/>
+              <w:bottom w:val="single" w:sz="2" w:space="0" w:color="000001"/>
+              <w:right w:val="single" w:sz="2" w:space="0" w:color="000001"/>
+              <w:insideH w:val="single" w:sz="2" w:space="0" w:color="000001"/>
+              <w:insideV w:val="single" w:sz="2" w:space="0" w:color="000001"/>
+            </w:tcBorders>
+            <w:shd w:fill="FFFFFF" w:val="clear"/>
+            <w:tcMar>
+              <w:left w:w="39" w:type="dxa"/>
+            </w:tcMar>
+          </w:tcPr>
+          <w:p>
+            <w:pPr>
+              <w:pStyle w:val="TabellenInhalt"/>
+              <w:spacing w:before="0" w:after="120"/>
+              <w:rPr>
+                <w:rFonts w:ascii="Franklin Gothic Medium" w:hAnsi="Franklin Gothic Medium"/>
+              </w:rPr>
+            </w:pPr>
+            <w:r>
+              <w:rPr>
+                <w:rFonts w:ascii="Franklin Gothic Medium" w:hAnsi="Franklin Gothic Medium"/>
+              </w:rPr>
+              <w:t>Monotone Autobahnfahrt mit Spurhalteaufgabe</w:t>
+            </w:r>
+          </w:p>
+        </w:tc>
+      </w:tr>
+      <w:tr>
+        <w:trPr/>
+        <w:tc>
+          <w:tcPr>
+            <w:tcW w:w="1255" w:type="dxa"/>
+            <w:tcBorders>
+              <w:top w:val="single" w:sz="2" w:space="0" w:color="000001"/>
+              <w:left w:val="single" w:sz="2" w:space="0" w:color="000001"/>
+              <w:bottom w:val="single" w:sz="2" w:space="0" w:color="000001"/>
+              <w:insideH w:val="single" w:sz="2" w:space="0" w:color="000001"/>
+            </w:tcBorders>
+            <w:shd w:fill="FFFFFF" w:val="clear"/>
+            <w:tcMar>
+              <w:left w:w="39" w:type="dxa"/>
+            </w:tcMar>
+          </w:tcPr>
+          <w:p>
+            <w:pPr>
+              <w:pStyle w:val="TabellenInhalt"/>
+              <w:spacing w:before="0" w:after="120"/>
+              <w:jc w:val="right"/>
+              <w:rPr>
+                <w:rFonts w:ascii="Franklin Gothic Medium" w:hAnsi="Franklin Gothic Medium"/>
+              </w:rPr>
+            </w:pPr>
+            <w:r>
+              <w:rPr>
+                <w:rFonts w:ascii="Franklin Gothic Medium" w:hAnsi="Franklin Gothic Medium"/>
+              </w:rPr>
+              <w:t>5</w:t>
+            </w:r>
+          </w:p>
+        </w:tc>
+        <w:tc>
+          <w:tcPr>
+            <w:tcW w:w="8344" w:type="dxa"/>
+            <w:tcBorders>
+              <w:top w:val="single" w:sz="2" w:space="0" w:color="000001"/>
+              <w:left w:val="single" w:sz="2" w:space="0" w:color="000001"/>
+              <w:bottom w:val="single" w:sz="2" w:space="0" w:color="000001"/>
+              <w:right w:val="single" w:sz="2" w:space="0" w:color="000001"/>
+              <w:insideH w:val="single" w:sz="2" w:space="0" w:color="000001"/>
+              <w:insideV w:val="single" w:sz="2" w:space="0" w:color="000001"/>
+            </w:tcBorders>
+            <w:shd w:fill="FFFFFF" w:val="clear"/>
+            <w:tcMar>
+              <w:left w:w="39" w:type="dxa"/>
+            </w:tcMar>
+          </w:tcPr>
+          <w:p>
+            <w:pPr>
+              <w:pStyle w:val="TabellenInhalt"/>
+              <w:spacing w:before="0" w:after="120"/>
+              <w:rPr>
+                <w:rFonts w:ascii="Franklin Gothic Medium" w:hAnsi="Franklin Gothic Medium"/>
+              </w:rPr>
+            </w:pPr>
+            <w:r>
+              <w:rPr>
+                <w:rFonts w:ascii="Franklin Gothic Medium" w:hAnsi="Franklin Gothic Medium"/>
+              </w:rPr>
+              <w:t>Fragebogen und Selbsteinschätzung</w:t>
+            </w:r>
+          </w:p>
+        </w:tc>
+      </w:tr>
+      <w:tr>
+        <w:trPr/>
+        <w:tc>
+          <w:tcPr>
+            <w:tcW w:w="1255" w:type="dxa"/>
+            <w:tcBorders>
+              <w:top w:val="single" w:sz="2" w:space="0" w:color="000001"/>
+              <w:left w:val="single" w:sz="2" w:space="0" w:color="000001"/>
+              <w:bottom w:val="single" w:sz="2" w:space="0" w:color="000001"/>
+              <w:insideH w:val="single" w:sz="2" w:space="0" w:color="000001"/>
+            </w:tcBorders>
+            <w:shd w:fill="FFFFFF" w:val="clear"/>
+            <w:tcMar>
+              <w:left w:w="39" w:type="dxa"/>
+            </w:tcMar>
+          </w:tcPr>
+          <w:p>
+            <w:pPr>
+              <w:pStyle w:val="TabellenInhalt"/>
+              <w:spacing w:before="0" w:after="120"/>
+              <w:jc w:val="right"/>
+              <w:rPr>
+                <w:rFonts w:ascii="Franklin Gothic Medium" w:hAnsi="Franklin Gothic Medium"/>
+              </w:rPr>
+            </w:pPr>
+            <w:r>
+              <w:rPr>
+                <w:rFonts w:ascii="Franklin Gothic Medium" w:hAnsi="Franklin Gothic Medium"/>
+              </w:rPr>
+              <w:t>40</w:t>
+            </w:r>
+          </w:p>
+        </w:tc>
+        <w:tc>
+          <w:tcPr>
+            <w:tcW w:w="8344" w:type="dxa"/>
+            <w:tcBorders>
+              <w:top w:val="single" w:sz="2" w:space="0" w:color="000001"/>
+              <w:left w:val="single" w:sz="2" w:space="0" w:color="000001"/>
+              <w:bottom w:val="single" w:sz="2" w:space="0" w:color="000001"/>
+              <w:right w:val="single" w:sz="2" w:space="0" w:color="000001"/>
+              <w:insideH w:val="single" w:sz="2" w:space="0" w:color="000001"/>
+              <w:insideV w:val="single" w:sz="2" w:space="0" w:color="000001"/>
+            </w:tcBorders>
+            <w:shd w:fill="FFFFFF" w:val="clear"/>
+            <w:tcMar>
+              <w:left w:w="39" w:type="dxa"/>
+            </w:tcMar>
+          </w:tcPr>
+          <w:p>
+            <w:pPr>
+              <w:pStyle w:val="TabellenInhalt"/>
+              <w:spacing w:before="0" w:after="120"/>
+              <w:rPr>
+                <w:rFonts w:ascii="Franklin Gothic Medium" w:hAnsi="Franklin Gothic Medium"/>
+              </w:rPr>
+            </w:pPr>
+            <w:r>
+              <w:rPr>
+                <w:rFonts w:ascii="Franklin Gothic Medium" w:hAnsi="Franklin Gothic Medium"/>
+              </w:rPr>
+            </w:r>
+          </w:p>
+        </w:tc>
+      </w:tr>
+    </w:tbl>
+    <w:p>
+      <w:pPr>
+        <w:pStyle w:val="NormalWeb"/>
+        <w:rPr>
+          <w:rFonts w:ascii="Franklin Gothic Medium" w:hAnsi="Franklin Gothic Medium"/>
+        </w:rPr>
+      </w:pPr>
+      <w:r>
+        <w:rPr>
+          <w:rFonts w:ascii="Franklin Gothic Medium" w:hAnsi="Franklin Gothic Medium"/>
+        </w:rPr>
+      </w:r>
+    </w:p>
+    <w:p>
+      <w:pPr>
+        <w:pStyle w:val="Berschrift2"/>
+        <w:rPr>
+          <w:rFonts w:ascii="Franklin Gothic Medium" w:hAnsi="Franklin Gothic Medium"/>
+        </w:rPr>
+      </w:pPr>
+      <w:r>
+        <w:rPr>
+          <w:rFonts w:ascii="Franklin Gothic Medium" w:hAnsi="Franklin Gothic Medium"/>
+        </w:rPr>
+        <w:t>Karte für Testfahrt</w:t>
+      </w:r>
+    </w:p>
+    <w:p>
+      <w:pPr>
+        <w:pStyle w:val="NormalWeb"/>
+        <w:rPr/>
+      </w:pPr>
+      <w:r>
+        <w:rPr>
+          <w:rFonts w:ascii="Franklin Gothic Medium" w:hAnsi="Franklin Gothic Medium"/>
+        </w:rPr>
+        <w:t>Die Autobahn läuft relativ monoton geradeaus und es gibt keine anderen Verkehrsteilnehmer auf der eigenen und der Gegenfahrbahn. Es soll möglichst wenig Abwechslung geben, also keine Bäume oder andere Dinge am Fahrbahnrand. Es gibt eine Geschwindigkeitsbegrenzung und eine Fahrbahnmarkierung. Auf diese beiden Punkte wird bei der Fahrt besonders geachtet.</w:t>
+      </w:r>
+    </w:p>
+    <w:p>
+      <w:pPr>
+        <w:pStyle w:val="Berschrift2"/>
+        <w:rPr>
+          <w:rFonts w:ascii="Franklin Gothic Medium" w:hAnsi="Franklin Gothic Medium"/>
+        </w:rPr>
+      </w:pPr>
+      <w:r>
+        <w:rPr>
+          <w:rFonts w:ascii="Franklin Gothic Medium" w:hAnsi="Franklin Gothic Medium"/>
+        </w:rPr>
+        <w:t>Ereignisse</w:t>
+      </w:r>
+    </w:p>
+    <w:p>
+      <w:pPr>
+        <w:pStyle w:val="NormalWeb"/>
+        <w:numPr>
+          <w:ilvl w:val="0"/>
+          <w:numId w:val="2"/>
+        </w:numPr>
+        <w:rPr>
+          <w:rFonts w:ascii="Franklin Gothic Medium" w:hAnsi="Franklin Gothic Medium"/>
+        </w:rPr>
+      </w:pPr>
+      <w:r>
+        <w:rPr>
+          <w:rFonts w:ascii="Franklin Gothic Medium" w:hAnsi="Franklin Gothic Medium"/>
+        </w:rPr>
+        <w:t>Proband gähnt, „nickt ein“ oder blinzelt häufig</w:t>
+      </w:r>
+    </w:p>
+    <w:p>
+      <w:pPr>
+        <w:pStyle w:val="NormalWeb"/>
+        <w:numPr>
+          <w:ilvl w:val="0"/>
+          <w:numId w:val="2"/>
+        </w:numPr>
+        <w:rPr>
+          <w:rFonts w:ascii="Franklin Gothic Medium" w:hAnsi="Franklin Gothic Medium"/>
+        </w:rPr>
+      </w:pPr>
+      <w:r>
+        <w:rPr>
+          <w:rFonts w:ascii="Franklin Gothic Medium" w:hAnsi="Franklin Gothic Medium"/>
+        </w:rPr>
+        <w:t>Proband macht Fahrfehler (StVO)</w:t>
+      </w:r>
+    </w:p>
+    <w:p>
+      <w:pPr>
+        <w:pStyle w:val="NormalWeb"/>
+        <w:numPr>
+          <w:ilvl w:val="0"/>
+          <w:numId w:val="2"/>
+        </w:numPr>
+        <w:rPr>
+          <w:rFonts w:ascii="Franklin Gothic Medium" w:hAnsi="Franklin Gothic Medium"/>
+        </w:rPr>
+      </w:pPr>
+      <w:r>
+        <w:rPr>
+          <w:rFonts w:ascii="Franklin Gothic Medium" w:hAnsi="Franklin Gothic Medium"/>
+        </w:rPr>
+        <w:t>Proband kommt von der Spur ab und lenkt heftig gegen</w:t>
+      </w:r>
+    </w:p>
+    <w:p>
+      <w:pPr>
+        <w:pStyle w:val="NormalWeb"/>
+        <w:numPr>
+          <w:ilvl w:val="0"/>
+          <w:numId w:val="2"/>
+        </w:numPr>
+        <w:rPr>
+          <w:rFonts w:ascii="Franklin Gothic Medium" w:hAnsi="Franklin Gothic Medium"/>
+        </w:rPr>
+      </w:pPr>
+      <w:r>
+        <w:rPr>
+          <w:rFonts w:ascii="Franklin Gothic Medium" w:hAnsi="Franklin Gothic Medium"/>
+        </w:rPr>
+        <w:t>Proband verändert seine Fahrweise und wird langsamer / schneller</w:t>
+      </w:r>
+    </w:p>
+    <w:p>
+      <w:pPr>
+        <w:pStyle w:val="Berschrift2"/>
+        <w:rPr>
+          <w:rFonts w:ascii="Franklin Gothic Medium" w:hAnsi="Franklin Gothic Medium"/>
+        </w:rPr>
+      </w:pPr>
+      <w:r>
+        <w:rPr>
+          <w:rFonts w:ascii="Franklin Gothic Medium" w:hAnsi="Franklin Gothic Medium"/>
+        </w:rPr>
+        <w:t>Daten</w:t>
+      </w:r>
+    </w:p>
+    <w:p>
+      <w:pPr>
+        <w:pStyle w:val="NormalWeb"/>
+        <w:numPr>
+          <w:ilvl w:val="0"/>
+          <w:numId w:val="2"/>
+        </w:numPr>
+        <w:rPr>
+          <w:rFonts w:ascii="Franklin Gothic Medium" w:hAnsi="Franklin Gothic Medium"/>
+        </w:rPr>
+      </w:pPr>
+      <w:r>
+        <w:rPr>
+          <w:rFonts w:ascii="Franklin Gothic Medium" w:hAnsi="Franklin Gothic Medium"/>
+        </w:rPr>
+        <w:t>Videoaufzeichnung des Fahrers</w:t>
+      </w:r>
+    </w:p>
+    <w:p>
+      <w:pPr>
+        <w:pStyle w:val="NormalWeb"/>
+        <w:numPr>
+          <w:ilvl w:val="0"/>
+          <w:numId w:val="2"/>
+        </w:numPr>
+        <w:rPr>
+          <w:rFonts w:ascii="Franklin Gothic Medium" w:hAnsi="Franklin Gothic Medium"/>
+        </w:rPr>
+      </w:pPr>
+      <w:r>
+        <w:rPr>
+          <w:rFonts w:ascii="Franklin Gothic Medium" w:hAnsi="Franklin Gothic Medium"/>
+        </w:rPr>
+        <w:t>Videoaufzeichnung der Fahrt im Simulator</w:t>
+      </w:r>
+    </w:p>
+    <w:p>
+      <w:pPr>
+        <w:pStyle w:val="NormalWeb"/>
+        <w:numPr>
+          <w:ilvl w:val="0"/>
+          <w:numId w:val="2"/>
+        </w:numPr>
+        <w:rPr>
+          <w:rFonts w:ascii="Franklin Gothic Medium" w:hAnsi="Franklin Gothic Medium"/>
+        </w:rPr>
+      </w:pPr>
+      <w:r>
+        <w:rPr>
+          <w:rFonts w:ascii="Franklin Gothic Medium" w:hAnsi="Franklin Gothic Medium"/>
+        </w:rPr>
+        <w:t>Tabelle mit allen Fahrzeugwerten aus dem Steuergerät</w:t>
+      </w:r>
+    </w:p>
+    <w:p>
+      <w:pPr>
+        <w:pStyle w:val="NormalWeb"/>
+        <w:numPr>
+          <w:ilvl w:val="0"/>
+          <w:numId w:val="2"/>
+        </w:numPr>
+        <w:rPr>
+          <w:rFonts w:ascii="Franklin Gothic Medium" w:hAnsi="Franklin Gothic Medium"/>
+        </w:rPr>
+      </w:pPr>
+      <w:r>
+        <w:rPr>
+          <w:rFonts w:ascii="Franklin Gothic Medium" w:hAnsi="Franklin Gothic Medium"/>
+        </w:rPr>
+        <w:t>Tabelle mit allen EEG (und EKG) Rohdaten</w:t>
+      </w:r>
+    </w:p>
+    <w:p>
+      <w:pPr>
+        <w:pStyle w:val="NormalWeb"/>
+        <w:numPr>
+          <w:ilvl w:val="0"/>
+          <w:numId w:val="2"/>
+        </w:numPr>
+        <w:rPr>
+          <w:rFonts w:ascii="Franklin Gothic Medium" w:hAnsi="Franklin Gothic Medium"/>
+        </w:rPr>
+      </w:pPr>
+      <w:r>
+        <w:rPr>
+          <w:rFonts w:ascii="Franklin Gothic Medium" w:hAnsi="Franklin Gothic Medium"/>
+        </w:rPr>
+        <w:t>Tabelle mit besonderen Ereignissen</w:t>
+      </w:r>
+    </w:p>
+    <w:p>
+      <w:pPr>
+        <w:pStyle w:val="Berschrift1"/>
+        <w:rPr>
+          <w:rFonts w:ascii="Franklin Gothic Medium" w:hAnsi="Franklin Gothic Medium"/>
+        </w:rPr>
+      </w:pPr>
+      <w:r>
+        <w:rPr>
+          <w:rFonts w:ascii="Franklin Gothic Medium" w:hAnsi="Franklin Gothic Medium"/>
+        </w:rPr>
+        <w:t>Erwartungen</w:t>
+      </w:r>
+    </w:p>
+    <w:p>
+      <w:pPr>
+        <w:pStyle w:val="HFlietext"/>
+        <w:rPr>
+          <w:rFonts w:ascii="Franklin Gothic Medium" w:hAnsi="Franklin Gothic Medium"/>
+        </w:rPr>
+      </w:pPr>
+      <w:bookmarkStart w:id="1" w:name="__DdeLink__280_1504195056"/>
+      <w:r>
+        <w:rPr>
+          <w:rFonts w:ascii="Franklin Gothic Medium" w:hAnsi="Franklin Gothic Medium"/>
+        </w:rPr>
+        <w:t>Nicht alle Tei</w:t>
+      </w:r>
+      <w:bookmarkEnd w:id="1"/>
+      <w:r>
+        <w:rPr>
+          <w:rFonts w:ascii="Franklin Gothic Medium" w:hAnsi="Franklin Gothic Medium"/>
+        </w:rPr>
+        <w:t xml:space="preserve">lnehmer werden deutliche Anzeichen von Müdigkeit zeigen, dennoch werden vereinzelt aussagekräftige Daten aufgenommen werden können. Einen Unterschied der Experimente a) und b) sollte dennoch erkennbar sein. </w:t>
+      </w:r>
+    </w:p>
+    <w:p>
+      <w:pPr>
+        <w:pStyle w:val="Berschrift1"/>
+        <w:rPr>
+          <w:rFonts w:ascii="Franklin Gothic Medium" w:hAnsi="Franklin Gothic Medium"/>
+        </w:rPr>
+      </w:pPr>
+      <w:r>
+        <w:rPr>
+          <w:rFonts w:ascii="Franklin Gothic Medium" w:hAnsi="Franklin Gothic Medium"/>
+        </w:rPr>
+        <w:t xml:space="preserve">Literaturliste </w:t>
+      </w:r>
+    </w:p>
+    <w:p>
+      <w:pPr>
+        <w:pStyle w:val="HSRTFlietext"/>
+        <w:rPr>
+          <w:rFonts w:ascii="Franklin Gothic Medium" w:hAnsi="Franklin Gothic Medium"/>
+          <w:sz w:val="24"/>
+          <w:szCs w:val="24"/>
+          <w:lang w:eastAsia="de-DE"/>
+        </w:rPr>
+      </w:pPr>
+      <w:r>
+        <w:rPr>
+          <w:rFonts w:ascii="Franklin Gothic Medium" w:hAnsi="Franklin Gothic Medium"/>
+          <w:sz w:val="24"/>
+          <w:szCs w:val="24"/>
+          <w:lang w:eastAsia="de-DE"/>
+        </w:rPr>
+        <w:t>[1] Claudia Evers. „Unterschätzte Risikofaktoren Übermüdung und Ablenkung als Ursachen für schwere KW-Unfälle.“</w:t>
+      </w:r>
+    </w:p>
+    <w:p>
+      <w:pPr>
+        <w:pStyle w:val="HSRTFlietext"/>
+        <w:rPr>
+          <w:rFonts w:ascii="Franklin Gothic Medium" w:hAnsi="Franklin Gothic Medium"/>
+          <w:sz w:val="24"/>
+          <w:szCs w:val="24"/>
+          <w:lang w:eastAsia="de-DE"/>
+        </w:rPr>
+      </w:pPr>
+      <w:r>
+        <w:rPr>
+          <w:rFonts w:ascii="Franklin Gothic Medium" w:hAnsi="Franklin Gothic Medium"/>
+          <w:sz w:val="24"/>
+          <w:szCs w:val="24"/>
+          <w:lang w:eastAsia="de-DE"/>
+        </w:rPr>
+        <w:t xml:space="preserve"> </w:t>
+      </w:r>
+    </w:p>
+    <w:p>
+      <w:pPr>
+        <w:pStyle w:val="HSRTFlietext"/>
+        <w:rPr>
+          <w:rFonts w:ascii="Franklin Gothic Medium" w:hAnsi="Franklin Gothic Medium"/>
+          <w:sz w:val="24"/>
+          <w:szCs w:val="24"/>
+          <w:lang w:eastAsia="de-DE"/>
+        </w:rPr>
+      </w:pPr>
+      <w:r>
+        <w:rPr>
+          <w:rFonts w:ascii="Franklin Gothic Medium" w:hAnsi="Franklin Gothic Medium"/>
+          <w:sz w:val="24"/>
+          <w:szCs w:val="24"/>
+          <w:lang w:eastAsia="de-DE"/>
+        </w:rPr>
+        <w:t xml:space="preserve">[2] E. Rogado, J.L. Garcia, Rafael Barea, Luis M. Bergasa, and Elena Lopez. Driver fatigue detection system. In Robotics and Biomimetics, 2008. ROBIO 2008. IEEE International Conference on, pages 1105–1110, Feb 2009. </w:t>
+      </w:r>
+    </w:p>
+    <w:p>
+      <w:pPr>
+        <w:pStyle w:val="HSRTFlietext"/>
+        <w:rPr>
+          <w:rFonts w:ascii="Franklin Gothic Medium" w:hAnsi="Franklin Gothic Medium"/>
+        </w:rPr>
+      </w:pPr>
+      <w:r>
+        <w:rPr>
+          <w:rFonts w:ascii="Franklin Gothic Medium" w:hAnsi="Franklin Gothic Medium"/>
+        </w:rPr>
+      </w:r>
+    </w:p>
+    <w:p>
+      <w:pPr>
+        <w:pStyle w:val="HSRTFlietext"/>
+        <w:rPr>
+          <w:rFonts w:ascii="Franklin Gothic Medium" w:hAnsi="Franklin Gothic Medium"/>
+          <w:sz w:val="24"/>
+          <w:szCs w:val="24"/>
+          <w:lang w:eastAsia="de-DE"/>
+        </w:rPr>
+      </w:pPr>
+      <w:r>
+        <w:rPr>
+          <w:rFonts w:ascii="Franklin Gothic Medium" w:hAnsi="Franklin Gothic Medium"/>
+          <w:sz w:val="24"/>
+          <w:szCs w:val="24"/>
+          <w:lang w:eastAsia="de-DE"/>
+        </w:rPr>
+        <w:t xml:space="preserve">[3] Jose Vicente, Pablo Laguna, Ariadna Bartra, and Raquel Bailon. Detection of driver’s drowsiness by means of hrv analysis. In Computing in Cardiology, 2011, pages 89–92, Sept 2011. </w:t>
+      </w:r>
+    </w:p>
+    <w:p>
+      <w:pPr>
+        <w:pStyle w:val="HSRTFlietext"/>
+        <w:rPr>
+          <w:rFonts w:ascii="Franklin Gothic Medium" w:hAnsi="Franklin Gothic Medium"/>
+        </w:rPr>
+      </w:pPr>
+      <w:r>
+        <w:rPr>
+          <w:rFonts w:ascii="Franklin Gothic Medium" w:hAnsi="Franklin Gothic Medium"/>
+        </w:rPr>
+      </w:r>
+    </w:p>
+    <w:p>
+      <w:pPr>
+        <w:pStyle w:val="HSRTFlietext"/>
+        <w:rPr>
+          <w:rFonts w:ascii="Franklin Gothic Medium" w:hAnsi="Franklin Gothic Medium"/>
+          <w:sz w:val="24"/>
+          <w:szCs w:val="24"/>
+          <w:lang w:eastAsia="de-DE"/>
+        </w:rPr>
+      </w:pPr>
+      <w:r>
+        <w:rPr>
+          <w:rFonts w:ascii="Franklin Gothic Medium" w:hAnsi="Franklin Gothic Medium"/>
+          <w:sz w:val="24"/>
+          <w:szCs w:val="24"/>
+          <w:lang w:eastAsia="de-DE"/>
+        </w:rPr>
+        <w:t>[4] Rami N. Khushaba, Sarath Kodagoda, Sara Lal, and Gamini Dissanayake. Driver drowsiness classification using fuzzy wavelet-packet-based featureextraction algorithm. Biomedical Engineering, IEEE Transactions on, 58(1):121– 131, Jan 2011.</w:t>
+      </w:r>
+    </w:p>
+    <w:p>
+      <w:pPr>
+        <w:pStyle w:val="HSRTFlietext"/>
+        <w:rPr>
+          <w:rFonts w:ascii="Franklin Gothic Medium" w:hAnsi="Franklin Gothic Medium"/>
+        </w:rPr>
+      </w:pPr>
+      <w:r>
+        <w:rPr>
+          <w:rFonts w:ascii="Franklin Gothic Medium" w:hAnsi="Franklin Gothic Medium"/>
+        </w:rPr>
+      </w:r>
+    </w:p>
+    <w:p>
+      <w:pPr>
+        <w:pStyle w:val="HSRTFlietext"/>
+        <w:rPr>
+          <w:rFonts w:ascii="Franklin Gothic Medium" w:hAnsi="Franklin Gothic Medium"/>
+          <w:sz w:val="24"/>
+          <w:szCs w:val="24"/>
+          <w:lang w:eastAsia="de-DE"/>
+        </w:rPr>
+      </w:pPr>
+      <w:r>
+        <w:rPr>
+          <w:rFonts w:ascii="Franklin Gothic Medium" w:hAnsi="Franklin Gothic Medium"/>
+          <w:sz w:val="24"/>
+          <w:szCs w:val="24"/>
+          <w:lang w:eastAsia="de-DE"/>
+        </w:rPr>
+        <w:t>[5] Aleksandra Vuckovic, Vlada Radivojevic, Andrew C.N. Chen, and Dejan Popovic. Automatic recognition of alertness and drowsiness from EEG by an artificial neural network. Medical Engineering &amp; Physics, 24(5):349 – 360, 2002.</w:t>
+      </w:r>
+    </w:p>
+    <w:p>
+      <w:pPr>
+        <w:pStyle w:val="HSRTFlietext"/>
+        <w:rPr>
+          <w:rFonts w:ascii="Franklin Gothic Medium" w:hAnsi="Franklin Gothic Medium"/>
+        </w:rPr>
+      </w:pPr>
+      <w:r>
+        <w:rPr>
+          <w:rFonts w:ascii="Franklin Gothic Medium" w:hAnsi="Franklin Gothic Medium"/>
+        </w:rPr>
+      </w:r>
+    </w:p>
+    <w:p>
+      <w:pPr>
+        <w:pStyle w:val="HSRTFlietext"/>
+        <w:rPr>
+          <w:rFonts w:ascii="Franklin Gothic Medium" w:hAnsi="Franklin Gothic Medium"/>
+          <w:sz w:val="24"/>
+          <w:szCs w:val="24"/>
+        </w:rPr>
+      </w:pPr>
+      <w:r>
+        <w:rPr>
+          <w:rFonts w:ascii="Franklin Gothic Medium" w:hAnsi="Franklin Gothic Medium"/>
+          <w:sz w:val="24"/>
+          <w:szCs w:val="24"/>
+        </w:rPr>
+        <w:t>[6] Arun Sahayadhas, Kenneth Sundaraj and Murugappan Murugappan. Detecting driver drowsiness based on sensors: A review. Sensors, 12(12):16937, 2012.</w:t>
+      </w:r>
+    </w:p>
+    <w:p>
+      <w:pPr>
+        <w:pStyle w:val="HSRTFlietext"/>
+        <w:rPr>
+          <w:rFonts w:ascii="Franklin Gothic Medium" w:hAnsi="Franklin Gothic Medium"/>
+        </w:rPr>
+      </w:pPr>
+      <w:r>
+        <w:rPr>
+          <w:rFonts w:ascii="Franklin Gothic Medium" w:hAnsi="Franklin Gothic Medium"/>
+        </w:rPr>
+      </w:r>
+    </w:p>
+    <w:p>
+      <w:pPr>
+        <w:pStyle w:val="HSRTFlietext"/>
+        <w:rPr>
+          <w:rFonts w:ascii="Franklin Gothic Medium" w:hAnsi="Franklin Gothic Medium"/>
+          <w:sz w:val="24"/>
+          <w:szCs w:val="24"/>
+        </w:rPr>
+      </w:pPr>
+      <w:r>
+        <w:rPr>
+          <w:rFonts w:ascii="Franklin Gothic Medium" w:hAnsi="Franklin Gothic Medium"/>
+          <w:sz w:val="24"/>
+          <w:szCs w:val="24"/>
+        </w:rPr>
+        <w:t>[35] Evi Blana and John Golias. Differences between vehicle lateral displacement on the road and in a fixed-base simulator. Human Factors, 44(2):303–313, 2002.</w:t>
+      </w:r>
+    </w:p>
+    <w:p>
+      <w:pPr>
+        <w:pStyle w:val="HSRTFlietext"/>
+        <w:rPr>
+          <w:rFonts w:ascii="Franklin Gothic Medium" w:hAnsi="Franklin Gothic Medium"/>
+        </w:rPr>
+      </w:pPr>
+      <w:r>
+        <w:rPr>
+          <w:rFonts w:ascii="Franklin Gothic Medium" w:hAnsi="Franklin Gothic Medium"/>
+        </w:rPr>
+      </w:r>
+    </w:p>
+    <w:p>
+      <w:pPr>
+        <w:pStyle w:val="HSRTFlietext"/>
+        <w:rPr>
+          <w:rFonts w:ascii="Franklin Gothic Medium" w:hAnsi="Franklin Gothic Medium"/>
+          <w:sz w:val="24"/>
+          <w:szCs w:val="24"/>
+        </w:rPr>
+      </w:pPr>
+      <w:r>
+        <w:rPr>
+          <w:rFonts w:ascii="Franklin Gothic Medium" w:hAnsi="Franklin Gothic Medium"/>
+          <w:sz w:val="24"/>
+          <w:szCs w:val="24"/>
+        </w:rPr>
+        <w:t>[36] Johan Engstrom, Emma Johansson, and Joakim Ostlund. Effects of visual and cognitive load in real and simulated motorway driving. Transportation Research Part F: Traffic Psychology and Behaviour, 8(2):97–120, March 2005.</w:t>
+      </w:r>
+    </w:p>
+    <w:p>
+      <w:pPr>
+        <w:pStyle w:val="HSRTFlietext"/>
+        <w:rPr>
+          <w:rFonts w:ascii="Franklin Gothic Medium" w:hAnsi="Franklin Gothic Medium"/>
+        </w:rPr>
+      </w:pPr>
+      <w:r>
+        <w:rPr>
+          <w:rFonts w:ascii="Franklin Gothic Medium" w:hAnsi="Franklin Gothic Medium"/>
+        </w:rPr>
+      </w:r>
+    </w:p>
+    <w:p>
+      <w:pPr>
+        <w:pStyle w:val="HSRTFlietext"/>
+        <w:rPr>
+          <w:rFonts w:ascii="Franklin Gothic Medium" w:hAnsi="Franklin Gothic Medium"/>
+          <w:sz w:val="24"/>
+          <w:szCs w:val="24"/>
+        </w:rPr>
+      </w:pPr>
+      <w:r>
+        <w:rPr>
+          <w:rFonts w:ascii="Franklin Gothic Medium" w:hAnsi="Franklin Gothic Medium"/>
+          <w:sz w:val="24"/>
+          <w:szCs w:val="24"/>
+        </w:rPr>
+        <w:t xml:space="preserve">[37] Jim Horne and Louise Reyner. Vehicle accidents related to sleep: a review. Occupational and Environmental Medicine, pages 289–294, May 1999. </w:t>
+      </w:r>
+    </w:p>
+    <w:p>
+      <w:pPr>
+        <w:pStyle w:val="HSRTFlietext"/>
+        <w:rPr>
+          <w:rFonts w:ascii="Franklin Gothic Medium" w:hAnsi="Franklin Gothic Medium"/>
+        </w:rPr>
+      </w:pPr>
+      <w:r>
+        <w:rPr>
+          <w:rFonts w:ascii="Franklin Gothic Medium" w:hAnsi="Franklin Gothic Medium"/>
+        </w:rPr>
+      </w:r>
+    </w:p>
+    <w:p>
+      <w:pPr>
+        <w:pStyle w:val="Normal"/>
+        <w:rPr>
+          <w:rFonts w:ascii="Franklin Gothic Medium" w:hAnsi="Franklin Gothic Medium"/>
+          <w:sz w:val="24"/>
+          <w:szCs w:val="24"/>
+        </w:rPr>
+      </w:pPr>
+      <w:r>
+        <w:rPr>
+          <w:rFonts w:ascii="Franklin Gothic Medium" w:hAnsi="Franklin Gothic Medium"/>
+          <w:sz w:val="24"/>
+          <w:szCs w:val="24"/>
+        </w:rPr>
+        <w:t>[38] Robert Peters, Esther Wagner, Elizabeth Alicandri, Jean Fox, Maria L. Thomas, David R. Thorne, Helen C. Sing, and Sharon M. Balwinski. Effects of partial and total sleep deprivation on driving performance. Public Roads, pages 2–6, May 1999.</w:t>
+      </w:r>
+    </w:p>
+    <w:p>
+      <w:pPr>
+        <w:pStyle w:val="HFlietext"/>
+        <w:rPr>
+          <w:rFonts w:ascii="Franklin Gothic Medium" w:hAnsi="Franklin Gothic Medium"/>
+          <w:sz w:val="24"/>
+          <w:szCs w:val="24"/>
+        </w:rPr>
+      </w:pPr>
+      <w:r>
+        <w:rPr>
+          <w:rFonts w:ascii="Franklin Gothic Medium" w:hAnsi="Franklin Gothic Medium"/>
+          <w:sz w:val="24"/>
+          <w:szCs w:val="24"/>
+        </w:rPr>
+      </w:r>
+    </w:p>
+    <w:p>
+      <w:pPr>
+        <w:pStyle w:val="HFlietext"/>
+        <w:rPr>
+          <w:rFonts w:ascii="Franklin Gothic Medium" w:hAnsi="Franklin Gothic Medium"/>
+        </w:rPr>
+      </w:pPr>
+      <w:r>
+        <w:rPr>
+          <w:rFonts w:ascii="Franklin Gothic Medium" w:hAnsi="Franklin Gothic Medium"/>
+        </w:rPr>
+        <w:t>Weitere Information:</w:t>
+      </w:r>
+    </w:p>
+    <w:p>
+      <w:pPr>
+        <w:pStyle w:val="HFlietext"/>
+        <w:rPr/>
+      </w:pPr>
+      <w:hyperlink r:id="rId4">
+        <w:r>
+          <w:rPr>
+            <w:rStyle w:val="Internetlink"/>
+            <w:rFonts w:ascii="Franklin Gothic Medium" w:hAnsi="Franklin Gothic Medium"/>
+          </w:rPr>
+          <w:t>http://wvk.reutlingen-university.de/index.php?site=topic&amp;id=150299</w:t>
+        </w:r>
+      </w:hyperlink>
+    </w:p>
+    <w:p>
+      <w:pPr>
+        <w:pStyle w:val="HFlietext"/>
+        <w:rPr>
+          <w:rFonts w:ascii="Franklin Gothic Medium" w:hAnsi="Franklin Gothic Medium"/>
+        </w:rPr>
+      </w:pPr>
+      <w:r>
+        <w:rPr>
+          <w:rFonts w:ascii="Franklin Gothic Medium" w:hAnsi="Franklin Gothic Medium"/>
+        </w:rPr>
+      </w:r>
+    </w:p>
+    <w:p>
+      <w:pPr>
+        <w:pStyle w:val="Berschrift1"/>
+        <w:rPr>
+          <w:rFonts w:ascii="Franklin Gothic Medium" w:hAnsi="Franklin Gothic Medium"/>
+        </w:rPr>
+      </w:pPr>
+      <w:r>
+        <w:rPr>
+          <w:rFonts w:ascii="Franklin Gothic Medium" w:hAnsi="Franklin Gothic Medium"/>
+        </w:rPr>
+        <w:t>ToDo</w:t>
+      </w:r>
+    </w:p>
+    <w:tbl>
+      <w:tblPr>
+        <w:tblW w:w="9601" w:type="dxa"/>
+        <w:jc w:val="left"/>
         <w:tblInd w:w="45" w:type="dxa"/>
         <w:tblBorders>
           <w:top w:val="single" w:sz="2" w:space="0" w:color="000001"/>
@@ -789,14 +1800,14 @@
         </w:tblCellMar>
       </w:tblPr>
       <w:tblGrid>
-        <w:gridCol w:w="1256"/>
-        <w:gridCol w:w="8343"/>
+        <w:gridCol w:w="8010"/>
+        <w:gridCol w:w="1590"/>
       </w:tblGrid>
       <w:tr>
         <w:trPr/>
         <w:tc>
           <w:tcPr>
-            <w:tcW w:w="1256" w:type="dxa"/>
+            <w:tcW w:w="8010" w:type="dxa"/>
             <w:tcBorders>
               <w:top w:val="single" w:sz="2" w:space="0" w:color="000001"/>
               <w:left w:val="single" w:sz="2" w:space="0" w:color="000001"/>
@@ -811,27 +1822,58 @@
           <w:p>
             <w:pPr>
               <w:pStyle w:val="TabellenInhalt"/>
-              <w:spacing w:before="0" w:after="120"/>
-              <w:rPr>
-                <w:rFonts w:ascii="Franklin Gothic Medium" w:hAnsi="Franklin Gothic Medium"/>
-                <w:b/>
-                <w:b/>
-                <w:bCs/>
+              <w:rPr>
+                <w:rFonts w:ascii="Franklin Gothic Medium" w:hAnsi="Franklin Gothic Medium"/>
               </w:rPr>
             </w:pPr>
             <w:r>
               <w:rPr>
                 <w:rFonts w:ascii="Franklin Gothic Medium" w:hAnsi="Franklin Gothic Medium"/>
-                <w:b/>
-                <w:bCs/>
-              </w:rPr>
-              <w:t>Minuten</w:t>
+              </w:rPr>
+              <w:t>Erstellen der Karte im Simulator</w:t>
+            </w:r>
+          </w:p>
+          <w:p>
+            <w:pPr>
+              <w:pStyle w:val="TabellenInhalt"/>
+              <w:numPr>
+                <w:ilvl w:val="0"/>
+                <w:numId w:val="5"/>
+              </w:numPr>
+              <w:rPr>
+                <w:rFonts w:ascii="Franklin Gothic Medium" w:hAnsi="Franklin Gothic Medium"/>
+              </w:rPr>
+            </w:pPr>
+            <w:r>
+              <w:rPr>
+                <w:rFonts w:ascii="Franklin Gothic Medium" w:hAnsi="Franklin Gothic Medium"/>
+              </w:rPr>
+              <w:t>Stadtfahrt</w:t>
+            </w:r>
+          </w:p>
+          <w:p>
+            <w:pPr>
+              <w:pStyle w:val="TabellenInhalt"/>
+              <w:numPr>
+                <w:ilvl w:val="0"/>
+                <w:numId w:val="5"/>
+              </w:numPr>
+              <w:spacing w:before="0" w:after="120"/>
+              <w:rPr>
+                <w:rFonts w:ascii="Franklin Gothic Medium" w:hAnsi="Franklin Gothic Medium"/>
+              </w:rPr>
+            </w:pPr>
+            <w:r>
+              <w:rPr>
+                <w:rFonts w:ascii="Franklin Gothic Medium" w:hAnsi="Franklin Gothic Medium"/>
+              </w:rPr>
+              <w:t>Autobahn</w:t>
             </w:r>
           </w:p>
         </w:tc>
         <w:tc>
           <w:tcPr>
-            <w:tcW w:w="8343" w:type="dxa"/>
+            <w:tcW w:w="1590" w:type="dxa"/>
             <w:tcBorders>
               <w:top w:val="single" w:sz="2" w:space="0" w:color="000001"/>
               <w:left w:val="single" w:sz="2" w:space="0" w:color="000001"/>
@@ -851,18 +1893,12 @@
               <w:spacing w:before="0" w:after="120"/>
               <w:rPr>
                 <w:rFonts w:ascii="Franklin Gothic Medium" w:hAnsi="Franklin Gothic Medium"/>
-                <w:b/>
-                <w:b/>
-                <w:bCs/>
               </w:rPr>
             </w:pPr>
             <w:r>
               <w:rPr>
                 <w:rFonts w:ascii="Franklin Gothic Medium" w:hAnsi="Franklin Gothic Medium"/>
-                <w:b/>
-                <w:bCs/>
-              </w:rPr>
-              <w:t>Beschreibung</w:t>
+              </w:rPr>
             </w:r>
           </w:p>
         </w:tc>
@@ -871,7 +1907,7 @@
         <w:trPr/>
         <w:tc>
           <w:tcPr>
-            <w:tcW w:w="1256" w:type="dxa"/>
+            <w:tcW w:w="8010" w:type="dxa"/>
             <w:tcBorders>
               <w:top w:val="single" w:sz="2" w:space="0" w:color="000001"/>
               <w:left w:val="single" w:sz="2" w:space="0" w:color="000001"/>
@@ -887,7 +1923,6 @@
             <w:pPr>
               <w:pStyle w:val="TabellenInhalt"/>
               <w:spacing w:before="0" w:after="120"/>
-              <w:jc w:val="right"/>
               <w:rPr>
                 <w:rFonts w:ascii="Franklin Gothic Medium" w:hAnsi="Franklin Gothic Medium"/>
               </w:rPr>
@@ -896,13 +1931,13 @@
               <w:rPr>
                 <w:rFonts w:ascii="Franklin Gothic Medium" w:hAnsi="Franklin Gothic Medium"/>
               </w:rPr>
-              <w:t>5</w:t>
+              <w:t>Einrichten der Kamera</w:t>
             </w:r>
           </w:p>
         </w:tc>
         <w:tc>
           <w:tcPr>
-            <w:tcW w:w="8343" w:type="dxa"/>
+            <w:tcW w:w="1590" w:type="dxa"/>
             <w:tcBorders>
               <w:top w:val="single" w:sz="2" w:space="0" w:color="000001"/>
               <w:left w:val="single" w:sz="2" w:space="0" w:color="000001"/>
@@ -928,7 +1963,6 @@
               <w:rPr>
                 <w:rFonts w:ascii="Franklin Gothic Medium" w:hAnsi="Franklin Gothic Medium"/>
               </w:rPr>
-              <w:t>Einführung und Erklärung des Simulators (jeweils nur bei a)</w:t>
             </w:r>
           </w:p>
         </w:tc>
@@ -937,7 +1971,7 @@
         <w:trPr/>
         <w:tc>
           <w:tcPr>
-            <w:tcW w:w="1256" w:type="dxa"/>
+            <w:tcW w:w="8010" w:type="dxa"/>
             <w:tcBorders>
               <w:top w:val="single" w:sz="2" w:space="0" w:color="000001"/>
               <w:left w:val="single" w:sz="2" w:space="0" w:color="000001"/>
@@ -953,7 +1987,6 @@
             <w:pPr>
               <w:pStyle w:val="TabellenInhalt"/>
               <w:spacing w:before="0" w:after="120"/>
-              <w:jc w:val="right"/>
               <w:rPr>
                 <w:rFonts w:ascii="Franklin Gothic Medium" w:hAnsi="Franklin Gothic Medium"/>
               </w:rPr>
@@ -962,13 +1995,13 @@
               <w:rPr>
                 <w:rFonts w:ascii="Franklin Gothic Medium" w:hAnsi="Franklin Gothic Medium"/>
               </w:rPr>
-              <w:t>20</w:t>
+              <w:t xml:space="preserve">Abdunkeln / Abschirmen der Simulatorkabine </w:t>
             </w:r>
           </w:p>
         </w:tc>
         <w:tc>
           <w:tcPr>
-            <w:tcW w:w="8343" w:type="dxa"/>
+            <w:tcW w:w="1590" w:type="dxa"/>
             <w:tcBorders>
               <w:top w:val="single" w:sz="2" w:space="0" w:color="000001"/>
               <w:left w:val="single" w:sz="2" w:space="0" w:color="000001"/>
@@ -994,7 +2027,6 @@
               <w:rPr>
                 <w:rFonts w:ascii="Franklin Gothic Medium" w:hAnsi="Franklin Gothic Medium"/>
               </w:rPr>
-              <w:t>Monotone Autobahnfahrt mit Spurhalteaufgabe</w:t>
             </w:r>
           </w:p>
         </w:tc>
@@ -1003,7 +2035,7 @@
         <w:trPr/>
         <w:tc>
           <w:tcPr>
-            <w:tcW w:w="1256" w:type="dxa"/>
+            <w:tcW w:w="8010" w:type="dxa"/>
             <w:tcBorders>
               <w:top w:val="single" w:sz="2" w:space="0" w:color="000001"/>
               <w:left w:val="single" w:sz="2" w:space="0" w:color="000001"/>
@@ -1019,7 +2051,6 @@
             <w:pPr>
               <w:pStyle w:val="TabellenInhalt"/>
               <w:spacing w:before="0" w:after="120"/>
-              <w:jc w:val="right"/>
               <w:rPr>
                 <w:rFonts w:ascii="Franklin Gothic Medium" w:hAnsi="Franklin Gothic Medium"/>
               </w:rPr>
@@ -1028,13 +2059,13 @@
               <w:rPr>
                 <w:rFonts w:ascii="Franklin Gothic Medium" w:hAnsi="Franklin Gothic Medium"/>
               </w:rPr>
-              <w:t>5</w:t>
+              <w:t>Probanden suchen</w:t>
             </w:r>
           </w:p>
         </w:tc>
         <w:tc>
           <w:tcPr>
-            <w:tcW w:w="8343" w:type="dxa"/>
+            <w:tcW w:w="1590" w:type="dxa"/>
             <w:tcBorders>
               <w:top w:val="single" w:sz="2" w:space="0" w:color="000001"/>
               <w:left w:val="single" w:sz="2" w:space="0" w:color="000001"/>
@@ -1060,7 +2091,6 @@
               <w:rPr>
                 <w:rFonts w:ascii="Franklin Gothic Medium" w:hAnsi="Franklin Gothic Medium"/>
               </w:rPr>
-              <w:t>Fragebogen und Selbsteinschätzung</w:t>
             </w:r>
           </w:p>
         </w:tc>
@@ -1069,7 +2099,7 @@
         <w:trPr/>
         <w:tc>
           <w:tcPr>
-            <w:tcW w:w="1256" w:type="dxa"/>
+            <w:tcW w:w="8010" w:type="dxa"/>
             <w:tcBorders>
               <w:top w:val="single" w:sz="2" w:space="0" w:color="000001"/>
               <w:left w:val="single" w:sz="2" w:space="0" w:color="000001"/>
@@ -1085,7 +2115,6 @@
             <w:pPr>
               <w:pStyle w:val="TabellenInhalt"/>
               <w:spacing w:before="0" w:after="120"/>
-              <w:jc w:val="right"/>
               <w:rPr>
                 <w:rFonts w:ascii="Franklin Gothic Medium" w:hAnsi="Franklin Gothic Medium"/>
               </w:rPr>
@@ -1094,13 +2123,13 @@
               <w:rPr>
                 <w:rFonts w:ascii="Franklin Gothic Medium" w:hAnsi="Franklin Gothic Medium"/>
               </w:rPr>
-              <w:t>40 (35)</w:t>
+              <w:t>Integration des EEGs in den Simulator</w:t>
             </w:r>
           </w:p>
         </w:tc>
         <w:tc>
           <w:tcPr>
-            <w:tcW w:w="8343" w:type="dxa"/>
+            <w:tcW w:w="1590" w:type="dxa"/>
             <w:tcBorders>
               <w:top w:val="single" w:sz="2" w:space="0" w:color="000001"/>
               <w:left w:val="single" w:sz="2" w:space="0" w:color="000001"/>
@@ -1112,1051 +2141,6 @@
             <w:shd w:fill="FFFFFF" w:val="clear"/>
             <w:tcMar>
               <w:left w:w="42" w:type="dxa"/>
-            </w:tcMar>
-          </w:tcPr>
-          <w:p>
-            <w:pPr>
-              <w:pStyle w:val="TabellenInhalt"/>
-              <w:spacing w:before="0" w:after="120"/>
-              <w:rPr>
-                <w:rFonts w:ascii="Franklin Gothic Medium" w:hAnsi="Franklin Gothic Medium"/>
-              </w:rPr>
-            </w:pPr>
-            <w:r>
-              <w:rPr>
-                <w:rFonts w:ascii="Franklin Gothic Medium" w:hAnsi="Franklin Gothic Medium"/>
-              </w:rPr>
-            </w:r>
-          </w:p>
-        </w:tc>
-      </w:tr>
-    </w:tbl>
-    <w:p>
-      <w:pPr>
-        <w:pStyle w:val="NormalWeb"/>
-        <w:rPr>
-          <w:rFonts w:ascii="Franklin Gothic Medium" w:hAnsi="Franklin Gothic Medium"/>
-        </w:rPr>
-      </w:pPr>
-      <w:r>
-        <w:rPr>
-          <w:rFonts w:ascii="Franklin Gothic Medium" w:hAnsi="Franklin Gothic Medium"/>
-        </w:rPr>
-      </w:r>
-    </w:p>
-    <w:p>
-      <w:pPr>
-        <w:pStyle w:val="Berschrift2"/>
-        <w:rPr>
-          <w:rFonts w:ascii="Franklin Gothic Medium" w:hAnsi="Franklin Gothic Medium"/>
-        </w:rPr>
-      </w:pPr>
-      <w:r>
-        <w:rPr>
-          <w:rFonts w:ascii="Franklin Gothic Medium" w:hAnsi="Franklin Gothic Medium"/>
-        </w:rPr>
-        <w:t>Karte für Testfahrt</w:t>
-      </w:r>
-    </w:p>
-    <w:p>
-      <w:pPr>
-        <w:pStyle w:val="NormalWeb"/>
-        <w:rPr/>
-      </w:pPr>
-      <w:r>
-        <w:rPr>
-          <w:rFonts w:ascii="Franklin Gothic Medium" w:hAnsi="Franklin Gothic Medium"/>
-        </w:rPr>
-        <w:t>Die Autobahn läuft relativ monoton geradeaus und es gibt keine anderen Verkehrsteilnehmer auf der eigenen und der Gegenfahrbahn. Es soll möglichst wenig Abwechslung geben, also keine Bäume oder andere Dinge am Fahrbahnrand. Es gibt eine Geschwindigkeitsbegrenzung und eine Fahrbahnmarkierung. Auf diese beiden Punkte wird bei der Fahrt besonders geachtet.</w:t>
-      </w:r>
-    </w:p>
-    <w:p>
-      <w:pPr>
-        <w:pStyle w:val="Berschrift2"/>
-        <w:rPr>
-          <w:rFonts w:ascii="Franklin Gothic Medium" w:hAnsi="Franklin Gothic Medium"/>
-        </w:rPr>
-      </w:pPr>
-      <w:r>
-        <w:rPr>
-          <w:rFonts w:ascii="Franklin Gothic Medium" w:hAnsi="Franklin Gothic Medium"/>
-        </w:rPr>
-        <w:t>Ereignisse</w:t>
-      </w:r>
-    </w:p>
-    <w:p>
-      <w:pPr>
-        <w:pStyle w:val="NormalWeb"/>
-        <w:numPr>
-          <w:ilvl w:val="0"/>
-          <w:numId w:val="2"/>
-        </w:numPr>
-        <w:rPr>
-          <w:rFonts w:ascii="Franklin Gothic Medium" w:hAnsi="Franklin Gothic Medium"/>
-        </w:rPr>
-      </w:pPr>
-      <w:r>
-        <w:rPr>
-          <w:rFonts w:ascii="Franklin Gothic Medium" w:hAnsi="Franklin Gothic Medium"/>
-        </w:rPr>
-        <w:t>Proband gähnt, „nickt ein“ oder blinzelt häufig</w:t>
-      </w:r>
-    </w:p>
-    <w:p>
-      <w:pPr>
-        <w:pStyle w:val="NormalWeb"/>
-        <w:numPr>
-          <w:ilvl w:val="0"/>
-          <w:numId w:val="2"/>
-        </w:numPr>
-        <w:rPr>
-          <w:rFonts w:ascii="Franklin Gothic Medium" w:hAnsi="Franklin Gothic Medium"/>
-        </w:rPr>
-      </w:pPr>
-      <w:r>
-        <w:rPr>
-          <w:rFonts w:ascii="Franklin Gothic Medium" w:hAnsi="Franklin Gothic Medium"/>
-        </w:rPr>
-        <w:t>Proband macht Fahrfehler (StVO)</w:t>
-      </w:r>
-    </w:p>
-    <w:p>
-      <w:pPr>
-        <w:pStyle w:val="NormalWeb"/>
-        <w:numPr>
-          <w:ilvl w:val="0"/>
-          <w:numId w:val="2"/>
-        </w:numPr>
-        <w:rPr>
-          <w:rFonts w:ascii="Franklin Gothic Medium" w:hAnsi="Franklin Gothic Medium"/>
-        </w:rPr>
-      </w:pPr>
-      <w:r>
-        <w:rPr>
-          <w:rFonts w:ascii="Franklin Gothic Medium" w:hAnsi="Franklin Gothic Medium"/>
-        </w:rPr>
-        <w:t>Proband kommt von der Spur ab und lenkt heftig gegen</w:t>
-      </w:r>
-    </w:p>
-    <w:p>
-      <w:pPr>
-        <w:pStyle w:val="NormalWeb"/>
-        <w:numPr>
-          <w:ilvl w:val="0"/>
-          <w:numId w:val="2"/>
-        </w:numPr>
-        <w:rPr>
-          <w:rFonts w:ascii="Franklin Gothic Medium" w:hAnsi="Franklin Gothic Medium"/>
-        </w:rPr>
-      </w:pPr>
-      <w:r>
-        <w:rPr>
-          <w:rFonts w:ascii="Franklin Gothic Medium" w:hAnsi="Franklin Gothic Medium"/>
-        </w:rPr>
-        <w:t>Proband verändert seine Fahrweise und wird langsamer / schneller</w:t>
-      </w:r>
-    </w:p>
-    <w:p>
-      <w:pPr>
-        <w:pStyle w:val="Berschrift2"/>
-        <w:rPr>
-          <w:rFonts w:ascii="Franklin Gothic Medium" w:hAnsi="Franklin Gothic Medium"/>
-        </w:rPr>
-      </w:pPr>
-      <w:r>
-        <w:rPr>
-          <w:rFonts w:ascii="Franklin Gothic Medium" w:hAnsi="Franklin Gothic Medium"/>
-        </w:rPr>
-        <w:t>Daten</w:t>
-      </w:r>
-    </w:p>
-    <w:p>
-      <w:pPr>
-        <w:pStyle w:val="NormalWeb"/>
-        <w:numPr>
-          <w:ilvl w:val="0"/>
-          <w:numId w:val="2"/>
-        </w:numPr>
-        <w:rPr>
-          <w:rFonts w:ascii="Franklin Gothic Medium" w:hAnsi="Franklin Gothic Medium"/>
-        </w:rPr>
-      </w:pPr>
-      <w:r>
-        <w:rPr>
-          <w:rFonts w:ascii="Franklin Gothic Medium" w:hAnsi="Franklin Gothic Medium"/>
-        </w:rPr>
-        <w:t>Videoaufzeichnung des Fahrers</w:t>
-      </w:r>
-    </w:p>
-    <w:p>
-      <w:pPr>
-        <w:pStyle w:val="NormalWeb"/>
-        <w:numPr>
-          <w:ilvl w:val="0"/>
-          <w:numId w:val="2"/>
-        </w:numPr>
-        <w:rPr>
-          <w:rFonts w:ascii="Franklin Gothic Medium" w:hAnsi="Franklin Gothic Medium"/>
-        </w:rPr>
-      </w:pPr>
-      <w:r>
-        <w:rPr>
-          <w:rFonts w:ascii="Franklin Gothic Medium" w:hAnsi="Franklin Gothic Medium"/>
-        </w:rPr>
-        <w:t>Videoaufzeichnung der Fahrt im Simulator</w:t>
-      </w:r>
-    </w:p>
-    <w:p>
-      <w:pPr>
-        <w:pStyle w:val="NormalWeb"/>
-        <w:numPr>
-          <w:ilvl w:val="0"/>
-          <w:numId w:val="2"/>
-        </w:numPr>
-        <w:rPr>
-          <w:rFonts w:ascii="Franklin Gothic Medium" w:hAnsi="Franklin Gothic Medium"/>
-        </w:rPr>
-      </w:pPr>
-      <w:r>
-        <w:rPr>
-          <w:rFonts w:ascii="Franklin Gothic Medium" w:hAnsi="Franklin Gothic Medium"/>
-        </w:rPr>
-        <w:t>Tabelle mit allen Fahrzeugwerten aus dem Steuergerät</w:t>
-      </w:r>
-    </w:p>
-    <w:p>
-      <w:pPr>
-        <w:pStyle w:val="NormalWeb"/>
-        <w:numPr>
-          <w:ilvl w:val="0"/>
-          <w:numId w:val="2"/>
-        </w:numPr>
-        <w:rPr>
-          <w:rFonts w:ascii="Franklin Gothic Medium" w:hAnsi="Franklin Gothic Medium"/>
-        </w:rPr>
-      </w:pPr>
-      <w:r>
-        <w:rPr>
-          <w:rFonts w:ascii="Franklin Gothic Medium" w:hAnsi="Franklin Gothic Medium"/>
-        </w:rPr>
-        <w:t>Tabelle mit allen EEG (und EKG) Rohdaten</w:t>
-      </w:r>
-    </w:p>
-    <w:p>
-      <w:pPr>
-        <w:pStyle w:val="NormalWeb"/>
-        <w:numPr>
-          <w:ilvl w:val="0"/>
-          <w:numId w:val="2"/>
-        </w:numPr>
-        <w:rPr>
-          <w:rFonts w:ascii="Franklin Gothic Medium" w:hAnsi="Franklin Gothic Medium"/>
-        </w:rPr>
-      </w:pPr>
-      <w:r>
-        <w:rPr>
-          <w:rFonts w:ascii="Franklin Gothic Medium" w:hAnsi="Franklin Gothic Medium"/>
-        </w:rPr>
-        <w:t>Tabelle mit besonderen Ereignissen</w:t>
-      </w:r>
-    </w:p>
-    <w:p>
-      <w:pPr>
-        <w:pStyle w:val="Berschrift1"/>
-        <w:rPr>
-          <w:rFonts w:ascii="Franklin Gothic Medium" w:hAnsi="Franklin Gothic Medium"/>
-        </w:rPr>
-      </w:pPr>
-      <w:r>
-        <w:rPr>
-          <w:rFonts w:ascii="Franklin Gothic Medium" w:hAnsi="Franklin Gothic Medium"/>
-        </w:rPr>
-        <w:t>Erwartungen</w:t>
-      </w:r>
-    </w:p>
-    <w:p>
-      <w:pPr>
-        <w:pStyle w:val="HFlietext"/>
-        <w:rPr>
-          <w:rFonts w:ascii="Franklin Gothic Medium" w:hAnsi="Franklin Gothic Medium"/>
-        </w:rPr>
-      </w:pPr>
-      <w:bookmarkStart w:id="1" w:name="__DdeLink__280_1504195056"/>
-      <w:r>
-        <w:rPr>
-          <w:rFonts w:ascii="Franklin Gothic Medium" w:hAnsi="Franklin Gothic Medium"/>
-        </w:rPr>
-        <w:t>Nicht alle Tei</w:t>
-      </w:r>
-      <w:bookmarkEnd w:id="1"/>
-      <w:r>
-        <w:rPr>
-          <w:rFonts w:ascii="Franklin Gothic Medium" w:hAnsi="Franklin Gothic Medium"/>
-        </w:rPr>
-        <w:t xml:space="preserve">lnehmer werden deutliche Anzeichen von Müdigkeit zeigen, dennoch werden vereinzelt aussagekräftige Daten aufgenommen werden können. Einen Unterschied der Experimente a) und b) sollte dennoch erkennbar sein. </w:t>
-      </w:r>
-    </w:p>
-    <w:p>
-      <w:pPr>
-        <w:pStyle w:val="Berschrift1"/>
-        <w:rPr>
-          <w:rFonts w:ascii="Franklin Gothic Medium" w:hAnsi="Franklin Gothic Medium"/>
-        </w:rPr>
-      </w:pPr>
-      <w:r>
-        <w:rPr>
-          <w:rFonts w:ascii="Franklin Gothic Medium" w:hAnsi="Franklin Gothic Medium"/>
-        </w:rPr>
-        <w:t xml:space="preserve">Literaturliste </w:t>
-      </w:r>
-    </w:p>
-    <w:p>
-      <w:pPr>
-        <w:pStyle w:val="HSRTFlietext"/>
-        <w:rPr>
-          <w:rFonts w:ascii="Franklin Gothic Medium" w:hAnsi="Franklin Gothic Medium"/>
-          <w:sz w:val="24"/>
-          <w:szCs w:val="24"/>
-          <w:lang w:eastAsia="de-DE"/>
-        </w:rPr>
-      </w:pPr>
-      <w:r>
-        <w:rPr>
-          <w:rFonts w:ascii="Franklin Gothic Medium" w:hAnsi="Franklin Gothic Medium"/>
-          <w:sz w:val="24"/>
-          <w:szCs w:val="24"/>
-          <w:lang w:eastAsia="de-DE"/>
-        </w:rPr>
-        <w:t>[1] Claudia Evers. „Unterschätzte Risikofaktoren Übermüdung und Ablenkung als Ursachen für schwere KW-Unfälle.“</w:t>
-      </w:r>
-    </w:p>
-    <w:p>
-      <w:pPr>
-        <w:pStyle w:val="HSRTFlietext"/>
-        <w:rPr>
-          <w:rFonts w:ascii="Franklin Gothic Medium" w:hAnsi="Franklin Gothic Medium"/>
-          <w:sz w:val="24"/>
-          <w:szCs w:val="24"/>
-          <w:lang w:eastAsia="de-DE"/>
-        </w:rPr>
-      </w:pPr>
-      <w:r>
-        <w:rPr>
-          <w:rFonts w:ascii="Franklin Gothic Medium" w:hAnsi="Franklin Gothic Medium"/>
-          <w:sz w:val="24"/>
-          <w:szCs w:val="24"/>
-          <w:lang w:eastAsia="de-DE"/>
-        </w:rPr>
-        <w:t xml:space="preserve"> </w:t>
-      </w:r>
-    </w:p>
-    <w:p>
-      <w:pPr>
-        <w:pStyle w:val="HSRTFlietext"/>
-        <w:rPr>
-          <w:rFonts w:ascii="Franklin Gothic Medium" w:hAnsi="Franklin Gothic Medium"/>
-          <w:sz w:val="24"/>
-          <w:szCs w:val="24"/>
-          <w:lang w:eastAsia="de-DE"/>
-        </w:rPr>
-      </w:pPr>
-      <w:r>
-        <w:rPr>
-          <w:rFonts w:ascii="Franklin Gothic Medium" w:hAnsi="Franklin Gothic Medium"/>
-          <w:sz w:val="24"/>
-          <w:szCs w:val="24"/>
-          <w:lang w:eastAsia="de-DE"/>
-        </w:rPr>
-        <w:t xml:space="preserve">[2] E. Rogado, J.L. Garcia, Rafael Barea, Luis M. Bergasa, and Elena Lopez. Driver fatigue detection system. In Robotics and Biomimetics, 2008. ROBIO 2008. IEEE International Conference on, pages 1105–1110, Feb 2009. </w:t>
-      </w:r>
-    </w:p>
-    <w:p>
-      <w:pPr>
-        <w:pStyle w:val="HSRTFlietext"/>
-        <w:rPr>
-          <w:rFonts w:ascii="Franklin Gothic Medium" w:hAnsi="Franklin Gothic Medium"/>
-        </w:rPr>
-      </w:pPr>
-      <w:r>
-        <w:rPr>
-          <w:rFonts w:ascii="Franklin Gothic Medium" w:hAnsi="Franklin Gothic Medium"/>
-        </w:rPr>
-      </w:r>
-    </w:p>
-    <w:p>
-      <w:pPr>
-        <w:pStyle w:val="HSRTFlietext"/>
-        <w:rPr>
-          <w:rFonts w:ascii="Franklin Gothic Medium" w:hAnsi="Franklin Gothic Medium"/>
-          <w:sz w:val="24"/>
-          <w:szCs w:val="24"/>
-          <w:lang w:eastAsia="de-DE"/>
-        </w:rPr>
-      </w:pPr>
-      <w:r>
-        <w:rPr>
-          <w:rFonts w:ascii="Franklin Gothic Medium" w:hAnsi="Franklin Gothic Medium"/>
-          <w:sz w:val="24"/>
-          <w:szCs w:val="24"/>
-          <w:lang w:eastAsia="de-DE"/>
-        </w:rPr>
-        <w:t xml:space="preserve">[3] Jose Vicente, Pablo Laguna, Ariadna Bartra, and Raquel Bailon. Detection of driver’s drowsiness by means of hrv analysis. In Computing in Cardiology, 2011, pages 89–92, Sept 2011. </w:t>
-      </w:r>
-    </w:p>
-    <w:p>
-      <w:pPr>
-        <w:pStyle w:val="HSRTFlietext"/>
-        <w:rPr>
-          <w:rFonts w:ascii="Franklin Gothic Medium" w:hAnsi="Franklin Gothic Medium"/>
-        </w:rPr>
-      </w:pPr>
-      <w:r>
-        <w:rPr>
-          <w:rFonts w:ascii="Franklin Gothic Medium" w:hAnsi="Franklin Gothic Medium"/>
-        </w:rPr>
-      </w:r>
-    </w:p>
-    <w:p>
-      <w:pPr>
-        <w:pStyle w:val="HSRTFlietext"/>
-        <w:rPr>
-          <w:rFonts w:ascii="Franklin Gothic Medium" w:hAnsi="Franklin Gothic Medium"/>
-          <w:sz w:val="24"/>
-          <w:szCs w:val="24"/>
-          <w:lang w:eastAsia="de-DE"/>
-        </w:rPr>
-      </w:pPr>
-      <w:r>
-        <w:rPr>
-          <w:rFonts w:ascii="Franklin Gothic Medium" w:hAnsi="Franklin Gothic Medium"/>
-          <w:sz w:val="24"/>
-          <w:szCs w:val="24"/>
-          <w:lang w:eastAsia="de-DE"/>
-        </w:rPr>
-        <w:t>[4] Rami N. Khushaba, Sarath Kodagoda, Sara Lal, and Gamini Dissanayake. Driver drowsiness classification using fuzzy wavelet-packet-based featureextraction algorithm. Biomedical Engineering, IEEE Transactions on, 58(1):121– 131, Jan 2011.</w:t>
-      </w:r>
-    </w:p>
-    <w:p>
-      <w:pPr>
-        <w:pStyle w:val="HSRTFlietext"/>
-        <w:rPr>
-          <w:rFonts w:ascii="Franklin Gothic Medium" w:hAnsi="Franklin Gothic Medium"/>
-        </w:rPr>
-      </w:pPr>
-      <w:r>
-        <w:rPr>
-          <w:rFonts w:ascii="Franklin Gothic Medium" w:hAnsi="Franklin Gothic Medium"/>
-        </w:rPr>
-      </w:r>
-    </w:p>
-    <w:p>
-      <w:pPr>
-        <w:pStyle w:val="HSRTFlietext"/>
-        <w:rPr>
-          <w:rFonts w:ascii="Franklin Gothic Medium" w:hAnsi="Franklin Gothic Medium"/>
-          <w:sz w:val="24"/>
-          <w:szCs w:val="24"/>
-          <w:lang w:eastAsia="de-DE"/>
-        </w:rPr>
-      </w:pPr>
-      <w:r>
-        <w:rPr>
-          <w:rFonts w:ascii="Franklin Gothic Medium" w:hAnsi="Franklin Gothic Medium"/>
-          <w:sz w:val="24"/>
-          <w:szCs w:val="24"/>
-          <w:lang w:eastAsia="de-DE"/>
-        </w:rPr>
-        <w:t>[5] Aleksandra Vuckovic, Vlada Radivojevic, Andrew C.N. Chen, and Dejan Popovic. Automatic recognition of alertness and drowsiness from EEG by an artificial neural network. Medical Engineering &amp; Physics, 24(5):349 – 360, 2002.</w:t>
-      </w:r>
-    </w:p>
-    <w:p>
-      <w:pPr>
-        <w:pStyle w:val="HSRTFlietext"/>
-        <w:rPr>
-          <w:rFonts w:ascii="Franklin Gothic Medium" w:hAnsi="Franklin Gothic Medium"/>
-        </w:rPr>
-      </w:pPr>
-      <w:r>
-        <w:rPr>
-          <w:rFonts w:ascii="Franklin Gothic Medium" w:hAnsi="Franklin Gothic Medium"/>
-        </w:rPr>
-      </w:r>
-    </w:p>
-    <w:p>
-      <w:pPr>
-        <w:pStyle w:val="HSRTFlietext"/>
-        <w:rPr>
-          <w:rFonts w:ascii="Franklin Gothic Medium" w:hAnsi="Franklin Gothic Medium"/>
-          <w:sz w:val="24"/>
-          <w:szCs w:val="24"/>
-        </w:rPr>
-      </w:pPr>
-      <w:r>
-        <w:rPr>
-          <w:rFonts w:ascii="Franklin Gothic Medium" w:hAnsi="Franklin Gothic Medium"/>
-          <w:sz w:val="24"/>
-          <w:szCs w:val="24"/>
-        </w:rPr>
-        <w:t>[6] Arun Sahayadhas, Kenneth Sundaraj and Murugappan Murugappan. Detecting driver drowsiness based on sensors: A review. Sensors, 12(12):16937, 2012.</w:t>
-      </w:r>
-    </w:p>
-    <w:p>
-      <w:pPr>
-        <w:pStyle w:val="HSRTFlietext"/>
-        <w:rPr>
-          <w:rFonts w:ascii="Franklin Gothic Medium" w:hAnsi="Franklin Gothic Medium"/>
-        </w:rPr>
-      </w:pPr>
-      <w:r>
-        <w:rPr>
-          <w:rFonts w:ascii="Franklin Gothic Medium" w:hAnsi="Franklin Gothic Medium"/>
-        </w:rPr>
-      </w:r>
-    </w:p>
-    <w:p>
-      <w:pPr>
-        <w:pStyle w:val="HSRTFlietext"/>
-        <w:rPr>
-          <w:rFonts w:ascii="Franklin Gothic Medium" w:hAnsi="Franklin Gothic Medium"/>
-          <w:sz w:val="24"/>
-          <w:szCs w:val="24"/>
-        </w:rPr>
-      </w:pPr>
-      <w:r>
-        <w:rPr>
-          <w:rFonts w:ascii="Franklin Gothic Medium" w:hAnsi="Franklin Gothic Medium"/>
-          <w:sz w:val="24"/>
-          <w:szCs w:val="24"/>
-        </w:rPr>
-        <w:t>[35] Evi Blana and John Golias. Differences between vehicle lateral displacement on the road and in a fixed-base simulator. Human Factors, 44(2):303–313, 2002.</w:t>
-      </w:r>
-    </w:p>
-    <w:p>
-      <w:pPr>
-        <w:pStyle w:val="HSRTFlietext"/>
-        <w:rPr>
-          <w:rFonts w:ascii="Franklin Gothic Medium" w:hAnsi="Franklin Gothic Medium"/>
-        </w:rPr>
-      </w:pPr>
-      <w:r>
-        <w:rPr>
-          <w:rFonts w:ascii="Franklin Gothic Medium" w:hAnsi="Franklin Gothic Medium"/>
-        </w:rPr>
-      </w:r>
-    </w:p>
-    <w:p>
-      <w:pPr>
-        <w:pStyle w:val="HSRTFlietext"/>
-        <w:rPr>
-          <w:rFonts w:ascii="Franklin Gothic Medium" w:hAnsi="Franklin Gothic Medium"/>
-          <w:sz w:val="24"/>
-          <w:szCs w:val="24"/>
-        </w:rPr>
-      </w:pPr>
-      <w:r>
-        <w:rPr>
-          <w:rFonts w:ascii="Franklin Gothic Medium" w:hAnsi="Franklin Gothic Medium"/>
-          <w:sz w:val="24"/>
-          <w:szCs w:val="24"/>
-        </w:rPr>
-        <w:t>[36] Johan Engstrom, Emma Johansson, and Joakim Ostlund. Effects of visual and cognitive load in real and simulated motorway driving. Transportation Research Part F: Traffic Psychology and Behaviour, 8(2):97–120, March 2005.</w:t>
-      </w:r>
-    </w:p>
-    <w:p>
-      <w:pPr>
-        <w:pStyle w:val="HSRTFlietext"/>
-        <w:rPr>
-          <w:rFonts w:ascii="Franklin Gothic Medium" w:hAnsi="Franklin Gothic Medium"/>
-        </w:rPr>
-      </w:pPr>
-      <w:r>
-        <w:rPr>
-          <w:rFonts w:ascii="Franklin Gothic Medium" w:hAnsi="Franklin Gothic Medium"/>
-        </w:rPr>
-      </w:r>
-    </w:p>
-    <w:p>
-      <w:pPr>
-        <w:pStyle w:val="HSRTFlietext"/>
-        <w:rPr>
-          <w:rFonts w:ascii="Franklin Gothic Medium" w:hAnsi="Franklin Gothic Medium"/>
-          <w:sz w:val="24"/>
-          <w:szCs w:val="24"/>
-        </w:rPr>
-      </w:pPr>
-      <w:r>
-        <w:rPr>
-          <w:rFonts w:ascii="Franklin Gothic Medium" w:hAnsi="Franklin Gothic Medium"/>
-          <w:sz w:val="24"/>
-          <w:szCs w:val="24"/>
-        </w:rPr>
-        <w:t xml:space="preserve">[37] Jim Horne and Louise Reyner. Vehicle accidents related to sleep: a review. Occupational and Environmental Medicine, pages 289–294, May 1999. </w:t>
-      </w:r>
-    </w:p>
-    <w:p>
-      <w:pPr>
-        <w:pStyle w:val="HSRTFlietext"/>
-        <w:rPr>
-          <w:rFonts w:ascii="Franklin Gothic Medium" w:hAnsi="Franklin Gothic Medium"/>
-        </w:rPr>
-      </w:pPr>
-      <w:r>
-        <w:rPr>
-          <w:rFonts w:ascii="Franklin Gothic Medium" w:hAnsi="Franklin Gothic Medium"/>
-        </w:rPr>
-      </w:r>
-    </w:p>
-    <w:p>
-      <w:pPr>
-        <w:pStyle w:val="Normal"/>
-        <w:rPr>
-          <w:rFonts w:ascii="Franklin Gothic Medium" w:hAnsi="Franklin Gothic Medium"/>
-          <w:sz w:val="24"/>
-          <w:szCs w:val="24"/>
-        </w:rPr>
-      </w:pPr>
-      <w:r>
-        <w:rPr>
-          <w:rFonts w:ascii="Franklin Gothic Medium" w:hAnsi="Franklin Gothic Medium"/>
-          <w:sz w:val="24"/>
-          <w:szCs w:val="24"/>
-        </w:rPr>
-        <w:t>[38] Robert Peters, Esther Wagner, Elizabeth Alicandri, Jean Fox, Maria L. Thomas, David R. Thorne, Helen C. Sing, and Sharon M. Balwinski. Effects of partial and total sleep deprivation on driving performance. Public Roads, pages 2–6, May 1999.</w:t>
-      </w:r>
-    </w:p>
-    <w:p>
-      <w:pPr>
-        <w:pStyle w:val="HFlietext"/>
-        <w:rPr>
-          <w:rFonts w:ascii="Franklin Gothic Medium" w:hAnsi="Franklin Gothic Medium"/>
-          <w:sz w:val="24"/>
-          <w:szCs w:val="24"/>
-        </w:rPr>
-      </w:pPr>
-      <w:r>
-        <w:rPr>
-          <w:rFonts w:ascii="Franklin Gothic Medium" w:hAnsi="Franklin Gothic Medium"/>
-          <w:sz w:val="24"/>
-          <w:szCs w:val="24"/>
-        </w:rPr>
-      </w:r>
-    </w:p>
-    <w:p>
-      <w:pPr>
-        <w:pStyle w:val="HFlietext"/>
-        <w:rPr>
-          <w:rFonts w:ascii="Franklin Gothic Medium" w:hAnsi="Franklin Gothic Medium"/>
-        </w:rPr>
-      </w:pPr>
-      <w:r>
-        <w:rPr>
-          <w:rFonts w:ascii="Franklin Gothic Medium" w:hAnsi="Franklin Gothic Medium"/>
-        </w:rPr>
-        <w:t>Weitere Information:</w:t>
-      </w:r>
-    </w:p>
-    <w:p>
-      <w:pPr>
-        <w:pStyle w:val="HFlietext"/>
-        <w:rPr/>
-      </w:pPr>
-      <w:hyperlink r:id="rId4">
-        <w:r>
-          <w:rPr>
-            <w:rStyle w:val="Internetlink"/>
-            <w:rFonts w:ascii="Franklin Gothic Medium" w:hAnsi="Franklin Gothic Medium"/>
-          </w:rPr>
-          <w:t>http://wvk.reutlingen-university.de/index.php?site=topic&amp;id=150299</w:t>
-        </w:r>
-      </w:hyperlink>
-    </w:p>
-    <w:p>
-      <w:pPr>
-        <w:pStyle w:val="HFlietext"/>
-        <w:rPr>
-          <w:rFonts w:ascii="Franklin Gothic Medium" w:hAnsi="Franklin Gothic Medium"/>
-        </w:rPr>
-      </w:pPr>
-      <w:r>
-        <w:rPr>
-          <w:rFonts w:ascii="Franklin Gothic Medium" w:hAnsi="Franklin Gothic Medium"/>
-        </w:rPr>
-      </w:r>
-    </w:p>
-    <w:p>
-      <w:pPr>
-        <w:pStyle w:val="Berschrift1"/>
-        <w:rPr>
-          <w:rFonts w:ascii="Franklin Gothic Medium" w:hAnsi="Franklin Gothic Medium"/>
-        </w:rPr>
-      </w:pPr>
-      <w:r>
-        <w:rPr>
-          <w:rFonts w:ascii="Franklin Gothic Medium" w:hAnsi="Franklin Gothic Medium"/>
-        </w:rPr>
-        <w:t>ToDo</w:t>
-      </w:r>
-    </w:p>
-    <w:tbl>
-      <w:tblPr>
-        <w:tblW w:w="9601" w:type="dxa"/>
-        <w:jc w:val="left"/>
-        <w:tblInd w:w="47" w:type="dxa"/>
-        <w:tblBorders>
-          <w:top w:val="single" w:sz="2" w:space="0" w:color="000001"/>
-          <w:left w:val="single" w:sz="2" w:space="0" w:color="000001"/>
-          <w:bottom w:val="single" w:sz="2" w:space="0" w:color="000001"/>
-          <w:insideH w:val="single" w:sz="2" w:space="0" w:color="000001"/>
-        </w:tblBorders>
-        <w:tblCellMar>
-          <w:top w:w="55" w:type="dxa"/>
-          <w:left w:w="45" w:type="dxa"/>
-          <w:bottom w:w="55" w:type="dxa"/>
-          <w:right w:w="55" w:type="dxa"/>
-        </w:tblCellMar>
-      </w:tblPr>
-      <w:tblGrid>
-        <w:gridCol w:w="8009"/>
-        <w:gridCol w:w="1591"/>
-      </w:tblGrid>
-      <w:tr>
-        <w:trPr/>
-        <w:tc>
-          <w:tcPr>
-            <w:tcW w:w="8009" w:type="dxa"/>
-            <w:tcBorders>
-              <w:top w:val="single" w:sz="2" w:space="0" w:color="000001"/>
-              <w:left w:val="single" w:sz="2" w:space="0" w:color="000001"/>
-              <w:bottom w:val="single" w:sz="2" w:space="0" w:color="000001"/>
-              <w:insideH w:val="single" w:sz="2" w:space="0" w:color="000001"/>
-            </w:tcBorders>
-            <w:shd w:fill="FFFFFF" w:val="clear"/>
-            <w:tcMar>
-              <w:left w:w="45" w:type="dxa"/>
-            </w:tcMar>
-          </w:tcPr>
-          <w:p>
-            <w:pPr>
-              <w:pStyle w:val="TabellenInhalt"/>
-              <w:rPr>
-                <w:rFonts w:ascii="Franklin Gothic Medium" w:hAnsi="Franklin Gothic Medium"/>
-              </w:rPr>
-            </w:pPr>
-            <w:r>
-              <w:rPr>
-                <w:rFonts w:ascii="Franklin Gothic Medium" w:hAnsi="Franklin Gothic Medium"/>
-              </w:rPr>
-              <w:t>Erstellen der Karte im Simulator</w:t>
-            </w:r>
-          </w:p>
-          <w:p>
-            <w:pPr>
-              <w:pStyle w:val="TabellenInhalt"/>
-              <w:numPr>
-                <w:ilvl w:val="0"/>
-                <w:numId w:val="5"/>
-              </w:numPr>
-              <w:rPr>
-                <w:rFonts w:ascii="Franklin Gothic Medium" w:hAnsi="Franklin Gothic Medium"/>
-              </w:rPr>
-            </w:pPr>
-            <w:r>
-              <w:rPr>
-                <w:rFonts w:ascii="Franklin Gothic Medium" w:hAnsi="Franklin Gothic Medium"/>
-              </w:rPr>
-              <w:t>Stadtfahrt</w:t>
-            </w:r>
-          </w:p>
-          <w:p>
-            <w:pPr>
-              <w:pStyle w:val="TabellenInhalt"/>
-              <w:numPr>
-                <w:ilvl w:val="0"/>
-                <w:numId w:val="5"/>
-              </w:numPr>
-              <w:spacing w:before="0" w:after="120"/>
-              <w:rPr>
-                <w:rFonts w:ascii="Franklin Gothic Medium" w:hAnsi="Franklin Gothic Medium"/>
-              </w:rPr>
-            </w:pPr>
-            <w:r>
-              <w:rPr>
-                <w:rFonts w:ascii="Franklin Gothic Medium" w:hAnsi="Franklin Gothic Medium"/>
-              </w:rPr>
-              <w:t>Autobahn</w:t>
-            </w:r>
-          </w:p>
-        </w:tc>
-        <w:tc>
-          <w:tcPr>
-            <w:tcW w:w="1591" w:type="dxa"/>
-            <w:tcBorders>
-              <w:top w:val="single" w:sz="2" w:space="0" w:color="000001"/>
-              <w:left w:val="single" w:sz="2" w:space="0" w:color="000001"/>
-              <w:bottom w:val="single" w:sz="2" w:space="0" w:color="000001"/>
-              <w:right w:val="single" w:sz="2" w:space="0" w:color="000001"/>
-              <w:insideH w:val="single" w:sz="2" w:space="0" w:color="000001"/>
-              <w:insideV w:val="single" w:sz="2" w:space="0" w:color="000001"/>
-            </w:tcBorders>
-            <w:shd w:fill="FFFFFF" w:val="clear"/>
-            <w:tcMar>
-              <w:left w:w="45" w:type="dxa"/>
-            </w:tcMar>
-          </w:tcPr>
-          <w:p>
-            <w:pPr>
-              <w:pStyle w:val="TabellenInhalt"/>
-              <w:spacing w:before="0" w:after="120"/>
-              <w:rPr>
-                <w:rFonts w:ascii="Franklin Gothic Medium" w:hAnsi="Franklin Gothic Medium"/>
-              </w:rPr>
-            </w:pPr>
-            <w:r>
-              <w:rPr>
-                <w:rFonts w:ascii="Franklin Gothic Medium" w:hAnsi="Franklin Gothic Medium"/>
-              </w:rPr>
-            </w:r>
-          </w:p>
-        </w:tc>
-      </w:tr>
-      <w:tr>
-        <w:trPr/>
-        <w:tc>
-          <w:tcPr>
-            <w:tcW w:w="8009" w:type="dxa"/>
-            <w:tcBorders>
-              <w:top w:val="single" w:sz="2" w:space="0" w:color="000001"/>
-              <w:left w:val="single" w:sz="2" w:space="0" w:color="000001"/>
-              <w:bottom w:val="single" w:sz="2" w:space="0" w:color="000001"/>
-              <w:insideH w:val="single" w:sz="2" w:space="0" w:color="000001"/>
-            </w:tcBorders>
-            <w:shd w:fill="FFFFFF" w:val="clear"/>
-            <w:tcMar>
-              <w:left w:w="45" w:type="dxa"/>
-            </w:tcMar>
-          </w:tcPr>
-          <w:p>
-            <w:pPr>
-              <w:pStyle w:val="TabellenInhalt"/>
-              <w:spacing w:before="0" w:after="120"/>
-              <w:rPr>
-                <w:rFonts w:ascii="Franklin Gothic Medium" w:hAnsi="Franklin Gothic Medium"/>
-              </w:rPr>
-            </w:pPr>
-            <w:r>
-              <w:rPr>
-                <w:rFonts w:ascii="Franklin Gothic Medium" w:hAnsi="Franklin Gothic Medium"/>
-              </w:rPr>
-              <w:t>Einrichten der Kamera</w:t>
-            </w:r>
-          </w:p>
-        </w:tc>
-        <w:tc>
-          <w:tcPr>
-            <w:tcW w:w="1591" w:type="dxa"/>
-            <w:tcBorders>
-              <w:top w:val="single" w:sz="2" w:space="0" w:color="000001"/>
-              <w:left w:val="single" w:sz="2" w:space="0" w:color="000001"/>
-              <w:bottom w:val="single" w:sz="2" w:space="0" w:color="000001"/>
-              <w:right w:val="single" w:sz="2" w:space="0" w:color="000001"/>
-              <w:insideH w:val="single" w:sz="2" w:space="0" w:color="000001"/>
-              <w:insideV w:val="single" w:sz="2" w:space="0" w:color="000001"/>
-            </w:tcBorders>
-            <w:shd w:fill="FFFFFF" w:val="clear"/>
-            <w:tcMar>
-              <w:left w:w="45" w:type="dxa"/>
-            </w:tcMar>
-          </w:tcPr>
-          <w:p>
-            <w:pPr>
-              <w:pStyle w:val="TabellenInhalt"/>
-              <w:spacing w:before="0" w:after="120"/>
-              <w:rPr>
-                <w:rFonts w:ascii="Franklin Gothic Medium" w:hAnsi="Franklin Gothic Medium"/>
-              </w:rPr>
-            </w:pPr>
-            <w:r>
-              <w:rPr>
-                <w:rFonts w:ascii="Franklin Gothic Medium" w:hAnsi="Franklin Gothic Medium"/>
-              </w:rPr>
-            </w:r>
-          </w:p>
-        </w:tc>
-      </w:tr>
-      <w:tr>
-        <w:trPr/>
-        <w:tc>
-          <w:tcPr>
-            <w:tcW w:w="8009" w:type="dxa"/>
-            <w:tcBorders>
-              <w:top w:val="single" w:sz="2" w:space="0" w:color="000001"/>
-              <w:left w:val="single" w:sz="2" w:space="0" w:color="000001"/>
-              <w:bottom w:val="single" w:sz="2" w:space="0" w:color="000001"/>
-              <w:insideH w:val="single" w:sz="2" w:space="0" w:color="000001"/>
-            </w:tcBorders>
-            <w:shd w:fill="FFFFFF" w:val="clear"/>
-            <w:tcMar>
-              <w:left w:w="45" w:type="dxa"/>
-            </w:tcMar>
-          </w:tcPr>
-          <w:p>
-            <w:pPr>
-              <w:pStyle w:val="TabellenInhalt"/>
-              <w:spacing w:before="0" w:after="120"/>
-              <w:rPr>
-                <w:rFonts w:ascii="Franklin Gothic Medium" w:hAnsi="Franklin Gothic Medium"/>
-              </w:rPr>
-            </w:pPr>
-            <w:r>
-              <w:rPr>
-                <w:rFonts w:ascii="Franklin Gothic Medium" w:hAnsi="Franklin Gothic Medium"/>
-              </w:rPr>
-              <w:t xml:space="preserve">Abdunkeln / Abschirmen der Simulatorkabine </w:t>
-            </w:r>
-          </w:p>
-        </w:tc>
-        <w:tc>
-          <w:tcPr>
-            <w:tcW w:w="1591" w:type="dxa"/>
-            <w:tcBorders>
-              <w:top w:val="single" w:sz="2" w:space="0" w:color="000001"/>
-              <w:left w:val="single" w:sz="2" w:space="0" w:color="000001"/>
-              <w:bottom w:val="single" w:sz="2" w:space="0" w:color="000001"/>
-              <w:right w:val="single" w:sz="2" w:space="0" w:color="000001"/>
-              <w:insideH w:val="single" w:sz="2" w:space="0" w:color="000001"/>
-              <w:insideV w:val="single" w:sz="2" w:space="0" w:color="000001"/>
-            </w:tcBorders>
-            <w:shd w:fill="FFFFFF" w:val="clear"/>
-            <w:tcMar>
-              <w:left w:w="45" w:type="dxa"/>
-            </w:tcMar>
-          </w:tcPr>
-          <w:p>
-            <w:pPr>
-              <w:pStyle w:val="TabellenInhalt"/>
-              <w:spacing w:before="0" w:after="120"/>
-              <w:rPr>
-                <w:rFonts w:ascii="Franklin Gothic Medium" w:hAnsi="Franklin Gothic Medium"/>
-              </w:rPr>
-            </w:pPr>
-            <w:r>
-              <w:rPr>
-                <w:rFonts w:ascii="Franklin Gothic Medium" w:hAnsi="Franklin Gothic Medium"/>
-              </w:rPr>
-            </w:r>
-          </w:p>
-        </w:tc>
-      </w:tr>
-      <w:tr>
-        <w:trPr/>
-        <w:tc>
-          <w:tcPr>
-            <w:tcW w:w="8009" w:type="dxa"/>
-            <w:tcBorders>
-              <w:top w:val="single" w:sz="2" w:space="0" w:color="000001"/>
-              <w:left w:val="single" w:sz="2" w:space="0" w:color="000001"/>
-              <w:bottom w:val="single" w:sz="2" w:space="0" w:color="000001"/>
-              <w:insideH w:val="single" w:sz="2" w:space="0" w:color="000001"/>
-            </w:tcBorders>
-            <w:shd w:fill="FFFFFF" w:val="clear"/>
-            <w:tcMar>
-              <w:left w:w="45" w:type="dxa"/>
-            </w:tcMar>
-          </w:tcPr>
-          <w:p>
-            <w:pPr>
-              <w:pStyle w:val="TabellenInhalt"/>
-              <w:spacing w:before="0" w:after="120"/>
-              <w:rPr>
-                <w:rFonts w:ascii="Franklin Gothic Medium" w:hAnsi="Franklin Gothic Medium"/>
-              </w:rPr>
-            </w:pPr>
-            <w:r>
-              <w:rPr>
-                <w:rFonts w:ascii="Franklin Gothic Medium" w:hAnsi="Franklin Gothic Medium"/>
-              </w:rPr>
-              <w:t>Probanden suchen</w:t>
-            </w:r>
-          </w:p>
-        </w:tc>
-        <w:tc>
-          <w:tcPr>
-            <w:tcW w:w="1591" w:type="dxa"/>
-            <w:tcBorders>
-              <w:top w:val="single" w:sz="2" w:space="0" w:color="000001"/>
-              <w:left w:val="single" w:sz="2" w:space="0" w:color="000001"/>
-              <w:bottom w:val="single" w:sz="2" w:space="0" w:color="000001"/>
-              <w:right w:val="single" w:sz="2" w:space="0" w:color="000001"/>
-              <w:insideH w:val="single" w:sz="2" w:space="0" w:color="000001"/>
-              <w:insideV w:val="single" w:sz="2" w:space="0" w:color="000001"/>
-            </w:tcBorders>
-            <w:shd w:fill="FFFFFF" w:val="clear"/>
-            <w:tcMar>
-              <w:left w:w="45" w:type="dxa"/>
-            </w:tcMar>
-          </w:tcPr>
-          <w:p>
-            <w:pPr>
-              <w:pStyle w:val="TabellenInhalt"/>
-              <w:spacing w:before="0" w:after="120"/>
-              <w:rPr>
-                <w:rFonts w:ascii="Franklin Gothic Medium" w:hAnsi="Franklin Gothic Medium"/>
-              </w:rPr>
-            </w:pPr>
-            <w:r>
-              <w:rPr>
-                <w:rFonts w:ascii="Franklin Gothic Medium" w:hAnsi="Franklin Gothic Medium"/>
-              </w:rPr>
-            </w:r>
-          </w:p>
-        </w:tc>
-      </w:tr>
-      <w:tr>
-        <w:trPr/>
-        <w:tc>
-          <w:tcPr>
-            <w:tcW w:w="8009" w:type="dxa"/>
-            <w:tcBorders>
-              <w:top w:val="single" w:sz="2" w:space="0" w:color="000001"/>
-              <w:left w:val="single" w:sz="2" w:space="0" w:color="000001"/>
-              <w:bottom w:val="single" w:sz="2" w:space="0" w:color="000001"/>
-              <w:insideH w:val="single" w:sz="2" w:space="0" w:color="000001"/>
-            </w:tcBorders>
-            <w:shd w:fill="FFFFFF" w:val="clear"/>
-            <w:tcMar>
-              <w:left w:w="45" w:type="dxa"/>
-            </w:tcMar>
-          </w:tcPr>
-          <w:p>
-            <w:pPr>
-              <w:pStyle w:val="TabellenInhalt"/>
-              <w:spacing w:before="0" w:after="120"/>
-              <w:rPr>
-                <w:rFonts w:ascii="Franklin Gothic Medium" w:hAnsi="Franklin Gothic Medium"/>
-              </w:rPr>
-            </w:pPr>
-            <w:r>
-              <w:rPr>
-                <w:rFonts w:ascii="Franklin Gothic Medium" w:hAnsi="Franklin Gothic Medium"/>
-              </w:rPr>
-              <w:t>Integration des EEGs in den Simulator</w:t>
-            </w:r>
-          </w:p>
-        </w:tc>
-        <w:tc>
-          <w:tcPr>
-            <w:tcW w:w="1591" w:type="dxa"/>
-            <w:tcBorders>
-              <w:top w:val="single" w:sz="2" w:space="0" w:color="000001"/>
-              <w:left w:val="single" w:sz="2" w:space="0" w:color="000001"/>
-              <w:bottom w:val="single" w:sz="2" w:space="0" w:color="000001"/>
-              <w:right w:val="single" w:sz="2" w:space="0" w:color="000001"/>
-              <w:insideH w:val="single" w:sz="2" w:space="0" w:color="000001"/>
-              <w:insideV w:val="single" w:sz="2" w:space="0" w:color="000001"/>
-            </w:tcBorders>
-            <w:shd w:fill="FFFFFF" w:val="clear"/>
-            <w:tcMar>
-              <w:left w:w="45" w:type="dxa"/>
             </w:tcMar>
           </w:tcPr>
           <w:p>
@@ -3223,6 +3207,189 @@
     <w:r>
       <w:rPr/>
       <mc:AlternateContent>
+        <mc:Choice Requires="wps">
+          <w:drawing>
+            <wp:anchor behindDoc="1" distT="0" distB="0" distL="114300" distR="114300" simplePos="0" locked="0" layoutInCell="1" allowOverlap="1" relativeHeight="8">
+              <wp:simplePos x="0" y="0"/>
+              <wp:positionH relativeFrom="column">
+                <wp:posOffset>5545455</wp:posOffset>
+              </wp:positionH>
+              <wp:positionV relativeFrom="paragraph">
+                <wp:posOffset>10073005</wp:posOffset>
+              </wp:positionV>
+              <wp:extent cx="1620520" cy="166370"/>
+              <wp:effectExtent l="0" t="0" r="0" b="0"/>
+              <wp:wrapSquare wrapText="bothSides"/>
+              <wp:docPr id="4" name=""/>
+              <a:graphic xmlns:a="http://schemas.openxmlformats.org/drawingml/2006/main">
+                <a:graphicData uri="http://schemas.microsoft.com/office/word/2010/wordprocessingShape">
+                  <wps:wsp>
+                    <wps:cNvSpPr/>
+                    <wps:spPr>
+                      <a:xfrm>
+                        <a:off x="0" y="0"/>
+                        <a:ext cx="1620000" cy="165600"/>
+                      </a:xfrm>
+                      <a:prstGeom prst="rect">
+                        <a:avLst/>
+                      </a:prstGeom>
+                      <a:solidFill>
+                        <a:srgbClr val="ffffff"/>
+                      </a:solidFill>
+                      <a:ln>
+                        <a:noFill/>
+                      </a:ln>
+                    </wps:spPr>
+                    <wps:style>
+                      <a:lnRef idx="0"/>
+                      <a:fillRef idx="0"/>
+                      <a:effectRef idx="0"/>
+                      <a:fontRef idx="minor"/>
+                    </wps:style>
+                    <wps:txbx>
+                      <w:txbxContent>
+                        <w:p>
+                          <w:pPr>
+                            <w:pStyle w:val="HSeitenzahl"/>
+                            <w:spacing w:lineRule="exact" w:line="240" w:before="0" w:after="120"/>
+                            <w:jc w:val="right"/>
+                            <w:rPr>
+                              <w:color w:val="auto"/>
+                            </w:rPr>
+                          </w:pPr>
+                          <w:r>
+                            <w:rPr>
+                              <w:color w:val="auto"/>
+                            </w:rPr>
+                            <w:t xml:space="preserve">Seite </w:t>
+                          </w:r>
+                          <w:r>
+                            <w:rPr>
+                              <w:color w:val="auto"/>
+                            </w:rPr>
+                            <w:fldChar w:fldCharType="begin"/>
+                          </w:r>
+                          <w:r>
+                            <w:instrText> PAGE </w:instrText>
+                          </w:r>
+                          <w:r>
+                            <w:fldChar w:fldCharType="separate"/>
+                          </w:r>
+                          <w:r>
+                            <w:t>7</w:t>
+                          </w:r>
+                          <w:r>
+                            <w:fldChar w:fldCharType="end"/>
+                          </w:r>
+                          <w:r>
+                            <w:rPr>
+                              <w:color w:val="auto"/>
+                            </w:rPr>
+                            <w:t xml:space="preserve"> von </w:t>
+                          </w:r>
+                          <w:r>
+                            <w:rPr>
+                              <w:color w:val="auto"/>
+                            </w:rPr>
+                            <w:fldChar w:fldCharType="begin"/>
+                          </w:r>
+                          <w:r>
+                            <w:instrText> NUMPAGES </w:instrText>
+                          </w:r>
+                          <w:r>
+                            <w:fldChar w:fldCharType="separate"/>
+                          </w:r>
+                          <w:r>
+                            <w:t>7</w:t>
+                          </w:r>
+                          <w:r>
+                            <w:fldChar w:fldCharType="end"/>
+                          </w:r>
+                        </w:p>
+                      </w:txbxContent>
+                    </wps:txbx>
+                    <wps:bodyPr lIns="0" rIns="0" tIns="0" bIns="0">
+                      <a:noAutofit/>
+                    </wps:bodyPr>
+                  </wps:wsp>
+                </a:graphicData>
+              </a:graphic>
+            </wp:anchor>
+          </w:drawing>
+        </mc:Choice>
+        <mc:Fallback>
+          <w:pict>
+            <v:rect id="shape_0" fillcolor="white" stroked="f" style="position:absolute;margin-left:436.65pt;margin-top:793.15pt;width:127.5pt;height:13pt">
+              <w10:wrap type="square"/>
+              <v:fill type="solid" color2="black" o:detectmouseclick="t"/>
+              <v:stroke color="#3465a4" joinstyle="round" endcap="flat"/>
+              <v:textbox>
+                <w:txbxContent>
+                  <w:p>
+                    <w:pPr>
+                      <w:pStyle w:val="HSeitenzahl"/>
+                      <w:spacing w:lineRule="exact" w:line="240" w:before="0" w:after="120"/>
+                      <w:jc w:val="right"/>
+                      <w:rPr>
+                        <w:color w:val="auto"/>
+                      </w:rPr>
+                    </w:pPr>
+                    <w:r>
+                      <w:rPr>
+                        <w:color w:val="auto"/>
+                      </w:rPr>
+                      <w:t xml:space="preserve">Seite </w:t>
+                    </w:r>
+                    <w:r>
+                      <w:rPr>
+                        <w:color w:val="auto"/>
+                      </w:rPr>
+                      <w:fldChar w:fldCharType="begin"/>
+                    </w:r>
+                    <w:r>
+                      <w:instrText> PAGE </w:instrText>
+                    </w:r>
+                    <w:r>
+                      <w:fldChar w:fldCharType="separate"/>
+                    </w:r>
+                    <w:r>
+                      <w:t>7</w:t>
+                    </w:r>
+                    <w:r>
+                      <w:fldChar w:fldCharType="end"/>
+                    </w:r>
+                    <w:r>
+                      <w:rPr>
+                        <w:color w:val="auto"/>
+                      </w:rPr>
+                      <w:t xml:space="preserve"> von </w:t>
+                    </w:r>
+                    <w:r>
+                      <w:rPr>
+                        <w:color w:val="auto"/>
+                      </w:rPr>
+                      <w:fldChar w:fldCharType="begin"/>
+                    </w:r>
+                    <w:r>
+                      <w:instrText> NUMPAGES </w:instrText>
+                    </w:r>
+                    <w:r>
+                      <w:fldChar w:fldCharType="separate"/>
+                    </w:r>
+                    <w:r>
+                      <w:t>7</w:t>
+                    </w:r>
+                    <w:r>
+                      <w:fldChar w:fldCharType="end"/>
+                    </w:r>
+                  </w:p>
+                </w:txbxContent>
+              </v:textbox>
+            </v:rect>
+          </w:pict>
+        </mc:Fallback>
+      </mc:AlternateContent>
+      <mc:AlternateContent>
         <mc:Choice Requires="wpg">
           <w:drawing>
             <wp:anchor behindDoc="1" distT="0" distB="0" distL="0" distR="0" simplePos="0" locked="0" layoutInCell="1" allowOverlap="1" relativeHeight="30">
@@ -3233,10 +3400,10 @@
               <wp:positionV relativeFrom="paragraph">
                 <wp:posOffset>9728200</wp:posOffset>
               </wp:positionV>
-              <wp:extent cx="7031355" cy="225425"/>
+              <wp:extent cx="7031990" cy="226060"/>
               <wp:effectExtent l="0" t="0" r="0" b="0"/>
               <wp:wrapNone/>
-              <wp:docPr id="4" name=""/>
+              <wp:docPr id="6" name=""/>
               <a:graphic xmlns:a="http://schemas.openxmlformats.org/drawingml/2006/main">
                 <a:graphicData uri="http://schemas.microsoft.com/office/word/2010/wordprocessingGroup">
                   <wpg:wgp>
@@ -3244,7 +3411,7 @@
                     <wpg:grpSpPr>
                       <a:xfrm>
                         <a:off x="0" y="0"/>
-                        <a:ext cx="7030800" cy="224640"/>
+                        <a:ext cx="7031520" cy="225360"/>
                       </a:xfrm>
                     </wpg:grpSpPr>
                     <pic:pic xmlns:pic="http://schemas.openxmlformats.org/drawingml/2006/picture">
@@ -3259,7 +3426,7 @@
                       <pic:spPr>
                         <a:xfrm>
                           <a:off x="0" y="0"/>
-                          <a:ext cx="7030800" cy="224640"/>
+                          <a:ext cx="7031520" cy="225360"/>
                         </a:xfrm>
                         <a:prstGeom prst="rect">
                           <a:avLst/>
@@ -3277,165 +3444,13 @@
         </mc:Choice>
         <mc:Fallback>
           <w:pict>
-            <v:group id="shape_0" style="position:absolute;margin-left:8pt;margin-top:766pt;width:553.6pt;height:17.7pt" coordorigin="160,15320" coordsize="11072,354">
-              <v:rect id="shape_0" stroked="f" style="position:absolute;left:160;top:15320;width:11071;height:353;mso-position-horizontal-relative:page">
+            <v:group id="shape_0" style="position:absolute;margin-left:8pt;margin-top:766pt;width:553.65pt;height:17.75pt" coordorigin="160,15320" coordsize="11073,355">
+              <v:rect id="shape_0" stroked="f" style="position:absolute;left:160;top:15320;width:11072;height:354;mso-position-horizontal-relative:page">
                 <v:imagedata r:id="rId1" o:detectmouseclick="t"/>
                 <w10:wrap type="none"/>
                 <v:stroke color="#3465a4" joinstyle="round" endcap="flat"/>
               </v:rect>
             </v:group>
-          </w:pict>
-        </mc:Fallback>
-      </mc:AlternateContent>
-    </w:r>
-    <w:r>
-      <mc:AlternateContent>
-        <mc:Choice Requires="wps">
-          <w:drawing>
-            <wp:anchor behindDoc="1" distT="0" distB="0" distL="114300" distR="114300" simplePos="0" locked="0" layoutInCell="1" allowOverlap="1" relativeHeight="8">
-              <wp:simplePos x="0" y="0"/>
-              <wp:positionH relativeFrom="column">
-                <wp:posOffset>5545455</wp:posOffset>
-              </wp:positionH>
-              <wp:positionV relativeFrom="paragraph">
-                <wp:posOffset>10073005</wp:posOffset>
-              </wp:positionV>
-              <wp:extent cx="1619885" cy="165735"/>
-              <wp:effectExtent l="0" t="0" r="0" b="0"/>
-              <wp:wrapSquare wrapText="bothSides"/>
-              <wp:docPr id="5" name=""/>
-              <a:graphic xmlns:a="http://schemas.openxmlformats.org/drawingml/2006/main">
-                <a:graphicData uri="http://schemas.microsoft.com/office/word/2010/wordprocessingShape">
-                  <wps:wsp>
-                    <wps:cNvSpPr txBox="1"/>
-                    <wps:spPr>
-                      <a:xfrm>
-                        <a:off x="0" y="0"/>
-                        <a:ext cx="1619885" cy="165735"/>
-                      </a:xfrm>
-                      <a:prstGeom prst="rect"/>
-                      <a:solidFill>
-                        <a:srgbClr val="FFFFFF"/>
-                      </a:solidFill>
-                    </wps:spPr>
-                    <wps:txbx>
-                      <w:txbxContent>
-                        <w:p>
-                          <w:pPr>
-                            <w:pStyle w:val="HSeitenzahl"/>
-                            <w:spacing w:lineRule="exact" w:line="240" w:before="0" w:after="120"/>
-                            <w:jc w:val="right"/>
-                            <w:rPr/>
-                          </w:pPr>
-                          <w:r>
-                            <w:rPr/>
-                            <w:t xml:space="preserve">Seite </w:t>
-                          </w:r>
-                          <w:r>
-                            <w:rPr/>
-                            <w:fldChar w:fldCharType="begin"/>
-                          </w:r>
-                          <w:r>
-                            <w:instrText> PAGE </w:instrText>
-                          </w:r>
-                          <w:r>
-                            <w:fldChar w:fldCharType="separate"/>
-                          </w:r>
-                          <w:r>
-                            <w:t>7</w:t>
-                          </w:r>
-                          <w:r>
-                            <w:fldChar w:fldCharType="end"/>
-                          </w:r>
-                          <w:r>
-                            <w:rPr/>
-                            <w:t xml:space="preserve"> von </w:t>
-                          </w:r>
-                          <w:r>
-                            <w:rPr/>
-                            <w:fldChar w:fldCharType="begin"/>
-                          </w:r>
-                          <w:r>
-                            <w:instrText> NUMPAGES </w:instrText>
-                          </w:r>
-                          <w:r>
-                            <w:fldChar w:fldCharType="separate"/>
-                          </w:r>
-                          <w:r>
-                            <w:t>7</w:t>
-                          </w:r>
-                          <w:r>
-                            <w:fldChar w:fldCharType="end"/>
-                          </w:r>
-                        </w:p>
-                      </w:txbxContent>
-                    </wps:txbx>
-                    <wps:bodyPr anchor="t" lIns="0" tIns="0" rIns="0" bIns="0">
-                      <a:noAutofit/>
-                    </wps:bodyPr>
-                  </wps:wsp>
-                </a:graphicData>
-              </a:graphic>
-            </wp:anchor>
-          </w:drawing>
-        </mc:Choice>
-        <mc:Fallback>
-          <w:pict>
-            <v:rect fillcolor="#FFFFFF" stroked="f" strokeweight="0pt" style="position:absolute;rotation:0;width:127.55pt;height:13.05pt;mso-wrap-distance-left:9pt;mso-wrap-distance-right:9pt;mso-wrap-distance-top:0pt;mso-wrap-distance-bottom:0pt;margin-top:793.15pt;mso-position-vertical-relative:text;margin-left:436.65pt;mso-position-horizontal-relative:text">
-              <v:textbox inset="0in,0in,0in,0in">
-                <w:txbxContent>
-                  <w:p>
-                    <w:pPr>
-                      <w:pStyle w:val="HSeitenzahl"/>
-                      <w:spacing w:lineRule="exact" w:line="240" w:before="0" w:after="120"/>
-                      <w:jc w:val="right"/>
-                      <w:rPr/>
-                    </w:pPr>
-                    <w:r>
-                      <w:rPr/>
-                      <w:t xml:space="preserve">Seite </w:t>
-                    </w:r>
-                    <w:r>
-                      <w:rPr/>
-                      <w:fldChar w:fldCharType="begin"/>
-                    </w:r>
-                    <w:r>
-                      <w:instrText> PAGE </w:instrText>
-                    </w:r>
-                    <w:r>
-                      <w:fldChar w:fldCharType="separate"/>
-                    </w:r>
-                    <w:r>
-                      <w:t>7</w:t>
-                    </w:r>
-                    <w:r>
-                      <w:fldChar w:fldCharType="end"/>
-                    </w:r>
-                    <w:r>
-                      <w:rPr/>
-                      <w:t xml:space="preserve"> von </w:t>
-                    </w:r>
-                    <w:r>
-                      <w:rPr/>
-                      <w:fldChar w:fldCharType="begin"/>
-                    </w:r>
-                    <w:r>
-                      <w:instrText> NUMPAGES </w:instrText>
-                    </w:r>
-                    <w:r>
-                      <w:fldChar w:fldCharType="separate"/>
-                    </w:r>
-                    <w:r>
-                      <w:t>7</w:t>
-                    </w:r>
-                    <w:r>
-                      <w:fldChar w:fldCharType="end"/>
-                    </w:r>
-                  </w:p>
-                </w:txbxContent>
-              </v:textbox>
-              <w10:wrap type="square"/>
-            </v:rect>
           </w:pict>
         </mc:Fallback>
       </mc:AlternateContent>
@@ -5201,6 +5216,20 @@
       <w:rFonts w:cs="OpenSymbol"/>
     </w:rPr>
   </w:style>
+  <w:style w:type="character" w:styleId="ListLabel34">
+    <w:name w:val="ListLabel 34"/>
+    <w:qFormat/>
+    <w:rPr>
+      <w:rFonts w:ascii="Franklin Gothic Medium" w:hAnsi="Franklin Gothic Medium" w:cs="Symbol"/>
+    </w:rPr>
+  </w:style>
+  <w:style w:type="character" w:styleId="ListLabel35">
+    <w:name w:val="ListLabel 35"/>
+    <w:qFormat/>
+    <w:rPr>
+      <w:rFonts w:cs="OpenSymbol"/>
+    </w:rPr>
+  </w:style>
   <w:style w:type="paragraph" w:styleId="Berschrift">
     <w:name w:val="Überschrift"/>
     <w:basedOn w:val="Normal"/>
@@ -7600,7 +7629,7 @@
       <w:em w:val="none"/>
     </w:rPr>
   </w:style>
-  <w:style w:type="paragraph" w:styleId="ListLabel34">
+  <w:style w:type="paragraph" w:styleId="ListLabel36">
     <w:name w:val="ListLabel 3"/>
     <w:qFormat/>
     <w:pPr>

</xml_diff>